<commit_message>
Atualização de arquivo de modelo
</commit_message>
<xml_diff>
--- a/projeto/Template de Plano de Projeto.docx
+++ b/projeto/Template de Plano de Projeto.docx
@@ -15,7 +15,6 @@
         <w:rPr>
           <w:rtl w:val="0"/>
         </w:rPr>
-        <w:t xml:space="preserve">Template de Plano de Projeto</w:t>
       </w:r>
     </w:p>
     <w:p>
@@ -23,6 +22,2989 @@
         <w:spacing w:after="0" w:before="0" w:lineRule="auto"/>
         <w:rPr/>
       </w:pPr>
+      <w:r>
+        <w:rPr>
+          <w:rtl w:val="0"/>
+        </w:rPr>
+      </w:r>
+    </w:p>
+    <w:p>
+      <w:pPr>
+        <w:spacing w:after="0" w:before="0" w:lineRule="auto"/>
+        <w:rPr/>
+      </w:pPr>
+      <w:r>
+        <w:rPr>
+          <w:rtl w:val="0"/>
+        </w:rPr>
+      </w:r>
+    </w:p>
+    <w:p>
+      <w:pPr>
+        <w:spacing w:after="240" w:line="240" w:lineRule="auto"/>
+        <w:jc w:val="right"/>
+        <w:rPr>
+          <w:b w:val="1"/>
+          <w:i w:val="1"/>
+          <w:sz w:val="36"/>
+          <w:szCs w:val="36"/>
+        </w:rPr>
+      </w:pPr>
+      <w:r>
+        <w:rPr>
+          <w:b w:val="1"/>
+          <w:sz w:val="36"/>
+          <w:szCs w:val="36"/>
+          <w:rtl w:val="0"/>
+        </w:rPr>
+        <w:t xml:space="preserve">Plano de Projeto</w:t>
+      </w:r>
+      <w:r>
+        <w:rPr>
+          <w:b w:val="1"/>
+          <w:i w:val="1"/>
+          <w:sz w:val="36"/>
+          <w:szCs w:val="36"/>
+          <w:rtl w:val="0"/>
+        </w:rPr>
+        <w:t xml:space="preserve"> </w:t>
+      </w:r>
+    </w:p>
+    <w:p>
+      <w:pPr>
+        <w:spacing w:after="240" w:line="240" w:lineRule="auto"/>
+        <w:jc w:val="right"/>
+        <w:rPr>
+          <w:b w:val="1"/>
+          <w:i w:val="1"/>
+          <w:sz w:val="36"/>
+          <w:szCs w:val="36"/>
+        </w:rPr>
+      </w:pPr>
+      <w:r>
+        <w:rPr>
+          <w:b w:val="1"/>
+          <w:i w:val="1"/>
+          <w:sz w:val="36"/>
+          <w:szCs w:val="36"/>
+          <w:rtl w:val="0"/>
+        </w:rPr>
+        <w:t xml:space="preserve">&lt;Nome_do_Projeto&gt;</w:t>
+      </w:r>
+    </w:p>
+    <w:p>
+      <w:pPr>
+        <w:spacing w:line="240" w:lineRule="auto"/>
+        <w:jc w:val="right"/>
+        <w:rPr>
+          <w:b w:val="1"/>
+          <w:sz w:val="28"/>
+          <w:szCs w:val="28"/>
+        </w:rPr>
+      </w:pPr>
+      <w:r>
+        <w:rPr>
+          <w:b w:val="1"/>
+          <w:sz w:val="28"/>
+          <w:szCs w:val="28"/>
+          <w:rtl w:val="0"/>
+        </w:rPr>
+        <w:t xml:space="preserve">Versão &lt;Numero_da_Versão&gt;</w:t>
+      </w:r>
+    </w:p>
+    <w:p>
+      <w:pPr>
+        <w:spacing w:line="240" w:lineRule="auto"/>
+        <w:jc w:val="center"/>
+        <w:rPr>
+          <w:b w:val="1"/>
+          <w:sz w:val="28"/>
+          <w:szCs w:val="28"/>
+        </w:rPr>
+      </w:pPr>
+      <w:r>
+        <w:rPr>
+          <w:rtl w:val="0"/>
+        </w:rPr>
+      </w:r>
+    </w:p>
+    <w:p>
+      <w:pPr>
+        <w:spacing w:line="240" w:lineRule="auto"/>
+        <w:jc w:val="center"/>
+        <w:rPr>
+          <w:b w:val="1"/>
+          <w:sz w:val="28"/>
+          <w:szCs w:val="28"/>
+        </w:rPr>
+      </w:pPr>
+      <w:r>
+        <w:rPr>
+          <w:rtl w:val="0"/>
+        </w:rPr>
+      </w:r>
+    </w:p>
+    <w:p>
+      <w:pPr>
+        <w:spacing w:line="240" w:lineRule="auto"/>
+        <w:jc w:val="center"/>
+        <w:rPr>
+          <w:b w:val="1"/>
+          <w:sz w:val="28"/>
+          <w:szCs w:val="28"/>
+        </w:rPr>
+      </w:pPr>
+      <w:r>
+        <w:rPr>
+          <w:rtl w:val="0"/>
+        </w:rPr>
+      </w:r>
+    </w:p>
+    <w:p>
+      <w:pPr>
+        <w:spacing w:line="240" w:lineRule="auto"/>
+        <w:jc w:val="center"/>
+        <w:rPr>
+          <w:b w:val="1"/>
+          <w:sz w:val="28"/>
+          <w:szCs w:val="28"/>
+        </w:rPr>
+      </w:pPr>
+      <w:r>
+        <w:rPr>
+          <w:rtl w:val="0"/>
+        </w:rPr>
+      </w:r>
+    </w:p>
+    <w:p>
+      <w:pPr>
+        <w:spacing w:line="240" w:lineRule="auto"/>
+        <w:jc w:val="center"/>
+        <w:rPr>
+          <w:b w:val="1"/>
+          <w:sz w:val="28"/>
+          <w:szCs w:val="28"/>
+        </w:rPr>
+      </w:pPr>
+      <w:r>
+        <w:rPr>
+          <w:rtl w:val="0"/>
+        </w:rPr>
+      </w:r>
+    </w:p>
+    <w:p>
+      <w:pPr>
+        <w:spacing w:line="240" w:lineRule="auto"/>
+        <w:jc w:val="center"/>
+        <w:rPr>
+          <w:b w:val="1"/>
+          <w:sz w:val="28"/>
+          <w:szCs w:val="28"/>
+        </w:rPr>
+      </w:pPr>
+      <w:r>
+        <w:rPr>
+          <w:b w:val="1"/>
+          <w:sz w:val="28"/>
+          <w:szCs w:val="28"/>
+          <w:rtl w:val="0"/>
+        </w:rPr>
+        <w:t xml:space="preserve">Histórico de Alterações</w:t>
+      </w:r>
+    </w:p>
+    <w:p>
+      <w:pPr>
+        <w:spacing w:line="240" w:lineRule="auto"/>
+        <w:jc w:val="center"/>
+        <w:rPr>
+          <w:b w:val="1"/>
+          <w:sz w:val="28"/>
+          <w:szCs w:val="28"/>
+        </w:rPr>
+      </w:pPr>
+      <w:r>
+        <w:rPr>
+          <w:rtl w:val="0"/>
+        </w:rPr>
+      </w:r>
+    </w:p>
+    <w:tbl>
+      <w:tblPr>
+        <w:tblStyle w:val="Table1"/>
+        <w:tblW w:w="8796.0" w:type="dxa"/>
+        <w:jc w:val="center"/>
+        <w:tblLayout w:type="fixed"/>
+        <w:tblLook w:val="0000"/>
+      </w:tblPr>
+      <w:tblGrid>
+        <w:gridCol w:w="1276"/>
+        <w:gridCol w:w="1245"/>
+        <w:gridCol w:w="4275"/>
+        <w:gridCol w:w="2000"/>
+        <w:tblGridChange w:id="0">
+          <w:tblGrid>
+            <w:gridCol w:w="1276"/>
+            <w:gridCol w:w="1245"/>
+            <w:gridCol w:w="4275"/>
+            <w:gridCol w:w="2000"/>
+          </w:tblGrid>
+        </w:tblGridChange>
+      </w:tblGrid>
+      <w:tr>
+        <w:trPr>
+          <w:cantSplit w:val="0"/>
+          <w:tblHeader w:val="0"/>
+        </w:trPr>
+        <w:tc>
+          <w:tcPr>
+            <w:tcBorders>
+              <w:top w:color="000000" w:space="0" w:sz="4" w:val="single"/>
+              <w:left w:color="000000" w:space="0" w:sz="4" w:val="single"/>
+              <w:bottom w:color="000000" w:space="0" w:sz="4" w:val="single"/>
+            </w:tcBorders>
+            <w:shd w:fill="dfdfdf" w:val="clear"/>
+          </w:tcPr>
+          <w:p>
+            <w:pPr>
+              <w:keepLines w:val="1"/>
+              <w:widowControl w:val="0"/>
+              <w:spacing w:after="60" w:before="60" w:line="240" w:lineRule="auto"/>
+              <w:jc w:val="center"/>
+              <w:rPr>
+                <w:b w:val="1"/>
+              </w:rPr>
+            </w:pPr>
+            <w:r>
+              <w:rPr>
+                <w:b w:val="1"/>
+                <w:rtl w:val="0"/>
+              </w:rPr>
+              <w:t xml:space="preserve">Data</w:t>
+            </w:r>
+          </w:p>
+        </w:tc>
+        <w:tc>
+          <w:tcPr>
+            <w:tcBorders>
+              <w:top w:color="000000" w:space="0" w:sz="4" w:val="single"/>
+              <w:left w:color="000000" w:space="0" w:sz="4" w:val="single"/>
+              <w:bottom w:color="000000" w:space="0" w:sz="4" w:val="single"/>
+            </w:tcBorders>
+            <w:shd w:fill="dfdfdf" w:val="clear"/>
+          </w:tcPr>
+          <w:p>
+            <w:pPr>
+              <w:keepLines w:val="1"/>
+              <w:widowControl w:val="0"/>
+              <w:spacing w:after="60" w:before="60" w:line="240" w:lineRule="auto"/>
+              <w:ind w:left="34" w:firstLine="0"/>
+              <w:jc w:val="center"/>
+              <w:rPr>
+                <w:b w:val="1"/>
+              </w:rPr>
+            </w:pPr>
+            <w:r>
+              <w:rPr>
+                <w:b w:val="1"/>
+                <w:rtl w:val="0"/>
+              </w:rPr>
+              <w:t xml:space="preserve">Versão</w:t>
+            </w:r>
+          </w:p>
+        </w:tc>
+        <w:tc>
+          <w:tcPr>
+            <w:tcBorders>
+              <w:top w:color="000000" w:space="0" w:sz="4" w:val="single"/>
+              <w:left w:color="000000" w:space="0" w:sz="4" w:val="single"/>
+              <w:bottom w:color="000000" w:space="0" w:sz="4" w:val="single"/>
+            </w:tcBorders>
+            <w:shd w:fill="dfdfdf" w:val="clear"/>
+          </w:tcPr>
+          <w:p>
+            <w:pPr>
+              <w:keepLines w:val="1"/>
+              <w:widowControl w:val="0"/>
+              <w:spacing w:after="60" w:before="60" w:line="240" w:lineRule="auto"/>
+              <w:ind w:left="34" w:firstLine="0"/>
+              <w:jc w:val="center"/>
+              <w:rPr>
+                <w:b w:val="1"/>
+              </w:rPr>
+            </w:pPr>
+            <w:r>
+              <w:rPr>
+                <w:b w:val="1"/>
+                <w:rtl w:val="0"/>
+              </w:rPr>
+              <w:t xml:space="preserve">Descrição</w:t>
+            </w:r>
+          </w:p>
+        </w:tc>
+        <w:tc>
+          <w:tcPr>
+            <w:tcBorders>
+              <w:top w:color="000000" w:space="0" w:sz="4" w:val="single"/>
+              <w:left w:color="000000" w:space="0" w:sz="4" w:val="single"/>
+              <w:bottom w:color="000000" w:space="0" w:sz="4" w:val="single"/>
+              <w:right w:color="000000" w:space="0" w:sz="4" w:val="single"/>
+            </w:tcBorders>
+            <w:shd w:fill="dfdfdf" w:val="clear"/>
+          </w:tcPr>
+          <w:p>
+            <w:pPr>
+              <w:keepLines w:val="1"/>
+              <w:widowControl w:val="0"/>
+              <w:spacing w:after="60" w:before="60" w:line="240" w:lineRule="auto"/>
+              <w:ind w:left="30" w:firstLine="0"/>
+              <w:jc w:val="center"/>
+              <w:rPr>
+                <w:b w:val="1"/>
+              </w:rPr>
+            </w:pPr>
+            <w:r>
+              <w:rPr>
+                <w:b w:val="1"/>
+                <w:rtl w:val="0"/>
+              </w:rPr>
+              <w:t xml:space="preserve">Autor</w:t>
+            </w:r>
+          </w:p>
+        </w:tc>
+      </w:tr>
+      <w:tr>
+        <w:trPr>
+          <w:cantSplit w:val="0"/>
+          <w:tblHeader w:val="0"/>
+        </w:trPr>
+        <w:tc>
+          <w:tcPr>
+            <w:tcBorders>
+              <w:top w:color="000000" w:space="0" w:sz="4" w:val="single"/>
+              <w:left w:color="000000" w:space="0" w:sz="4" w:val="single"/>
+              <w:bottom w:color="000000" w:space="0" w:sz="4" w:val="single"/>
+            </w:tcBorders>
+          </w:tcPr>
+          <w:p>
+            <w:pPr>
+              <w:keepLines w:val="1"/>
+              <w:widowControl w:val="0"/>
+              <w:spacing w:after="60" w:before="60" w:line="240" w:lineRule="auto"/>
+              <w:rPr>
+                <w:sz w:val="20"/>
+                <w:szCs w:val="20"/>
+              </w:rPr>
+            </w:pPr>
+            <w:r>
+              <w:rPr>
+                <w:rtl w:val="0"/>
+              </w:rPr>
+            </w:r>
+          </w:p>
+        </w:tc>
+        <w:tc>
+          <w:tcPr>
+            <w:tcBorders>
+              <w:top w:color="000000" w:space="0" w:sz="4" w:val="single"/>
+              <w:left w:color="000000" w:space="0" w:sz="4" w:val="single"/>
+              <w:bottom w:color="000000" w:space="0" w:sz="4" w:val="single"/>
+            </w:tcBorders>
+          </w:tcPr>
+          <w:p>
+            <w:pPr>
+              <w:keepLines w:val="1"/>
+              <w:widowControl w:val="0"/>
+              <w:spacing w:after="60" w:before="60" w:line="240" w:lineRule="auto"/>
+              <w:ind w:left="34" w:firstLine="0"/>
+              <w:rPr>
+                <w:sz w:val="20"/>
+                <w:szCs w:val="20"/>
+              </w:rPr>
+            </w:pPr>
+            <w:r>
+              <w:rPr>
+                <w:rtl w:val="0"/>
+              </w:rPr>
+            </w:r>
+          </w:p>
+        </w:tc>
+        <w:tc>
+          <w:tcPr>
+            <w:tcBorders>
+              <w:top w:color="000000" w:space="0" w:sz="4" w:val="single"/>
+              <w:left w:color="000000" w:space="0" w:sz="4" w:val="single"/>
+              <w:bottom w:color="000000" w:space="0" w:sz="4" w:val="single"/>
+            </w:tcBorders>
+          </w:tcPr>
+          <w:p>
+            <w:pPr>
+              <w:keepLines w:val="1"/>
+              <w:widowControl w:val="0"/>
+              <w:spacing w:after="60" w:before="60" w:line="240" w:lineRule="auto"/>
+              <w:ind w:left="34" w:firstLine="0"/>
+              <w:rPr>
+                <w:sz w:val="20"/>
+                <w:szCs w:val="20"/>
+              </w:rPr>
+            </w:pPr>
+            <w:r>
+              <w:rPr>
+                <w:rtl w:val="0"/>
+              </w:rPr>
+            </w:r>
+          </w:p>
+        </w:tc>
+        <w:tc>
+          <w:tcPr>
+            <w:tcBorders>
+              <w:top w:color="000000" w:space="0" w:sz="4" w:val="single"/>
+              <w:left w:color="000000" w:space="0" w:sz="4" w:val="single"/>
+              <w:bottom w:color="000000" w:space="0" w:sz="4" w:val="single"/>
+              <w:right w:color="000000" w:space="0" w:sz="4" w:val="single"/>
+            </w:tcBorders>
+          </w:tcPr>
+          <w:p>
+            <w:pPr>
+              <w:keepLines w:val="1"/>
+              <w:widowControl w:val="0"/>
+              <w:spacing w:after="60" w:before="60" w:line="240" w:lineRule="auto"/>
+              <w:ind w:left="30" w:firstLine="0"/>
+              <w:rPr>
+                <w:sz w:val="20"/>
+                <w:szCs w:val="20"/>
+              </w:rPr>
+            </w:pPr>
+            <w:r>
+              <w:rPr>
+                <w:rtl w:val="0"/>
+              </w:rPr>
+            </w:r>
+          </w:p>
+        </w:tc>
+      </w:tr>
+      <w:tr>
+        <w:trPr>
+          <w:cantSplit w:val="0"/>
+          <w:tblHeader w:val="0"/>
+        </w:trPr>
+        <w:tc>
+          <w:tcPr>
+            <w:tcBorders>
+              <w:top w:color="000000" w:space="0" w:sz="4" w:val="single"/>
+              <w:left w:color="000000" w:space="0" w:sz="4" w:val="single"/>
+              <w:bottom w:color="000000" w:space="0" w:sz="4" w:val="single"/>
+            </w:tcBorders>
+          </w:tcPr>
+          <w:p>
+            <w:pPr>
+              <w:keepLines w:val="1"/>
+              <w:widowControl w:val="0"/>
+              <w:spacing w:after="60" w:before="60" w:line="240" w:lineRule="auto"/>
+              <w:rPr>
+                <w:sz w:val="20"/>
+                <w:szCs w:val="20"/>
+              </w:rPr>
+            </w:pPr>
+            <w:r>
+              <w:rPr>
+                <w:rtl w:val="0"/>
+              </w:rPr>
+            </w:r>
+          </w:p>
+        </w:tc>
+        <w:tc>
+          <w:tcPr>
+            <w:tcBorders>
+              <w:top w:color="000000" w:space="0" w:sz="4" w:val="single"/>
+              <w:left w:color="000000" w:space="0" w:sz="4" w:val="single"/>
+              <w:bottom w:color="000000" w:space="0" w:sz="4" w:val="single"/>
+            </w:tcBorders>
+          </w:tcPr>
+          <w:p>
+            <w:pPr>
+              <w:keepLines w:val="1"/>
+              <w:widowControl w:val="0"/>
+              <w:spacing w:after="60" w:before="60" w:line="240" w:lineRule="auto"/>
+              <w:ind w:left="34" w:firstLine="0"/>
+              <w:rPr>
+                <w:sz w:val="20"/>
+                <w:szCs w:val="20"/>
+              </w:rPr>
+            </w:pPr>
+            <w:r>
+              <w:rPr>
+                <w:rtl w:val="0"/>
+              </w:rPr>
+            </w:r>
+          </w:p>
+        </w:tc>
+        <w:tc>
+          <w:tcPr>
+            <w:tcBorders>
+              <w:top w:color="000000" w:space="0" w:sz="4" w:val="single"/>
+              <w:left w:color="000000" w:space="0" w:sz="4" w:val="single"/>
+              <w:bottom w:color="000000" w:space="0" w:sz="4" w:val="single"/>
+            </w:tcBorders>
+          </w:tcPr>
+          <w:p>
+            <w:pPr>
+              <w:keepLines w:val="1"/>
+              <w:widowControl w:val="0"/>
+              <w:spacing w:after="60" w:before="60" w:line="240" w:lineRule="auto"/>
+              <w:ind w:left="34" w:firstLine="0"/>
+              <w:rPr>
+                <w:sz w:val="20"/>
+                <w:szCs w:val="20"/>
+              </w:rPr>
+            </w:pPr>
+            <w:r>
+              <w:rPr>
+                <w:rtl w:val="0"/>
+              </w:rPr>
+            </w:r>
+          </w:p>
+        </w:tc>
+        <w:tc>
+          <w:tcPr>
+            <w:tcBorders>
+              <w:top w:color="000000" w:space="0" w:sz="4" w:val="single"/>
+              <w:left w:color="000000" w:space="0" w:sz="4" w:val="single"/>
+              <w:bottom w:color="000000" w:space="0" w:sz="4" w:val="single"/>
+              <w:right w:color="000000" w:space="0" w:sz="4" w:val="single"/>
+            </w:tcBorders>
+          </w:tcPr>
+          <w:p>
+            <w:pPr>
+              <w:keepLines w:val="1"/>
+              <w:widowControl w:val="0"/>
+              <w:spacing w:after="60" w:before="60" w:line="240" w:lineRule="auto"/>
+              <w:ind w:left="30" w:firstLine="0"/>
+              <w:rPr>
+                <w:sz w:val="20"/>
+                <w:szCs w:val="20"/>
+              </w:rPr>
+            </w:pPr>
+            <w:r>
+              <w:rPr>
+                <w:rtl w:val="0"/>
+              </w:rPr>
+            </w:r>
+          </w:p>
+        </w:tc>
+      </w:tr>
+      <w:tr>
+        <w:trPr>
+          <w:cantSplit w:val="0"/>
+          <w:tblHeader w:val="0"/>
+        </w:trPr>
+        <w:tc>
+          <w:tcPr>
+            <w:tcBorders>
+              <w:top w:color="000000" w:space="0" w:sz="4" w:val="single"/>
+              <w:left w:color="000000" w:space="0" w:sz="4" w:val="single"/>
+              <w:bottom w:color="000000" w:space="0" w:sz="4" w:val="single"/>
+            </w:tcBorders>
+          </w:tcPr>
+          <w:p>
+            <w:pPr>
+              <w:keepLines w:val="1"/>
+              <w:widowControl w:val="0"/>
+              <w:spacing w:after="60" w:before="60" w:line="240" w:lineRule="auto"/>
+              <w:rPr>
+                <w:sz w:val="20"/>
+                <w:szCs w:val="20"/>
+              </w:rPr>
+            </w:pPr>
+            <w:r>
+              <w:rPr>
+                <w:rtl w:val="0"/>
+              </w:rPr>
+            </w:r>
+          </w:p>
+        </w:tc>
+        <w:tc>
+          <w:tcPr>
+            <w:tcBorders>
+              <w:top w:color="000000" w:space="0" w:sz="4" w:val="single"/>
+              <w:left w:color="000000" w:space="0" w:sz="4" w:val="single"/>
+              <w:bottom w:color="000000" w:space="0" w:sz="4" w:val="single"/>
+            </w:tcBorders>
+          </w:tcPr>
+          <w:p>
+            <w:pPr>
+              <w:keepLines w:val="1"/>
+              <w:widowControl w:val="0"/>
+              <w:spacing w:after="60" w:before="60" w:line="240" w:lineRule="auto"/>
+              <w:ind w:left="41" w:firstLine="0"/>
+              <w:rPr>
+                <w:sz w:val="20"/>
+                <w:szCs w:val="20"/>
+              </w:rPr>
+            </w:pPr>
+            <w:r>
+              <w:rPr>
+                <w:rtl w:val="0"/>
+              </w:rPr>
+            </w:r>
+          </w:p>
+        </w:tc>
+        <w:tc>
+          <w:tcPr>
+            <w:tcBorders>
+              <w:top w:color="000000" w:space="0" w:sz="4" w:val="single"/>
+              <w:left w:color="000000" w:space="0" w:sz="4" w:val="single"/>
+              <w:bottom w:color="000000" w:space="0" w:sz="4" w:val="single"/>
+            </w:tcBorders>
+          </w:tcPr>
+          <w:p>
+            <w:pPr>
+              <w:keepLines w:val="1"/>
+              <w:widowControl w:val="0"/>
+              <w:spacing w:after="60" w:before="60" w:line="240" w:lineRule="auto"/>
+              <w:ind w:left="18" w:firstLine="0"/>
+              <w:rPr>
+                <w:sz w:val="20"/>
+                <w:szCs w:val="20"/>
+              </w:rPr>
+            </w:pPr>
+            <w:r>
+              <w:rPr>
+                <w:rtl w:val="0"/>
+              </w:rPr>
+            </w:r>
+          </w:p>
+        </w:tc>
+        <w:tc>
+          <w:tcPr>
+            <w:tcBorders>
+              <w:top w:color="000000" w:space="0" w:sz="4" w:val="single"/>
+              <w:left w:color="000000" w:space="0" w:sz="4" w:val="single"/>
+              <w:bottom w:color="000000" w:space="0" w:sz="4" w:val="single"/>
+              <w:right w:color="000000" w:space="0" w:sz="4" w:val="single"/>
+            </w:tcBorders>
+          </w:tcPr>
+          <w:p>
+            <w:pPr>
+              <w:keepLines w:val="1"/>
+              <w:widowControl w:val="0"/>
+              <w:spacing w:after="60" w:before="60" w:line="240" w:lineRule="auto"/>
+              <w:ind w:left="42" w:firstLine="0"/>
+              <w:rPr>
+                <w:sz w:val="20"/>
+                <w:szCs w:val="20"/>
+              </w:rPr>
+            </w:pPr>
+            <w:r>
+              <w:rPr>
+                <w:rtl w:val="0"/>
+              </w:rPr>
+            </w:r>
+          </w:p>
+        </w:tc>
+      </w:tr>
+      <w:tr>
+        <w:trPr>
+          <w:cantSplit w:val="0"/>
+          <w:tblHeader w:val="0"/>
+        </w:trPr>
+        <w:tc>
+          <w:tcPr>
+            <w:tcBorders>
+              <w:top w:color="000000" w:space="0" w:sz="4" w:val="single"/>
+              <w:left w:color="000000" w:space="0" w:sz="4" w:val="single"/>
+              <w:bottom w:color="000000" w:space="0" w:sz="4" w:val="single"/>
+            </w:tcBorders>
+          </w:tcPr>
+          <w:p>
+            <w:pPr>
+              <w:keepLines w:val="1"/>
+              <w:widowControl w:val="0"/>
+              <w:spacing w:after="60" w:before="60" w:line="240" w:lineRule="auto"/>
+              <w:rPr>
+                <w:sz w:val="20"/>
+                <w:szCs w:val="20"/>
+              </w:rPr>
+            </w:pPr>
+            <w:r>
+              <w:rPr>
+                <w:rtl w:val="0"/>
+              </w:rPr>
+            </w:r>
+          </w:p>
+        </w:tc>
+        <w:tc>
+          <w:tcPr>
+            <w:tcBorders>
+              <w:top w:color="000000" w:space="0" w:sz="4" w:val="single"/>
+              <w:left w:color="000000" w:space="0" w:sz="4" w:val="single"/>
+              <w:bottom w:color="000000" w:space="0" w:sz="4" w:val="single"/>
+            </w:tcBorders>
+          </w:tcPr>
+          <w:p>
+            <w:pPr>
+              <w:keepLines w:val="1"/>
+              <w:widowControl w:val="0"/>
+              <w:spacing w:after="60" w:before="60" w:line="240" w:lineRule="auto"/>
+              <w:ind w:left="41" w:firstLine="0"/>
+              <w:rPr>
+                <w:sz w:val="20"/>
+                <w:szCs w:val="20"/>
+              </w:rPr>
+            </w:pPr>
+            <w:r>
+              <w:rPr>
+                <w:rtl w:val="0"/>
+              </w:rPr>
+            </w:r>
+          </w:p>
+        </w:tc>
+        <w:tc>
+          <w:tcPr>
+            <w:tcBorders>
+              <w:top w:color="000000" w:space="0" w:sz="4" w:val="single"/>
+              <w:left w:color="000000" w:space="0" w:sz="4" w:val="single"/>
+              <w:bottom w:color="000000" w:space="0" w:sz="4" w:val="single"/>
+            </w:tcBorders>
+          </w:tcPr>
+          <w:p>
+            <w:pPr>
+              <w:keepLines w:val="1"/>
+              <w:widowControl w:val="0"/>
+              <w:spacing w:after="60" w:before="60" w:line="240" w:lineRule="auto"/>
+              <w:ind w:left="18" w:firstLine="0"/>
+              <w:rPr>
+                <w:sz w:val="20"/>
+                <w:szCs w:val="20"/>
+              </w:rPr>
+            </w:pPr>
+            <w:r>
+              <w:rPr>
+                <w:rtl w:val="0"/>
+              </w:rPr>
+            </w:r>
+          </w:p>
+        </w:tc>
+        <w:tc>
+          <w:tcPr>
+            <w:tcBorders>
+              <w:top w:color="000000" w:space="0" w:sz="4" w:val="single"/>
+              <w:left w:color="000000" w:space="0" w:sz="4" w:val="single"/>
+              <w:bottom w:color="000000" w:space="0" w:sz="4" w:val="single"/>
+              <w:right w:color="000000" w:space="0" w:sz="4" w:val="single"/>
+            </w:tcBorders>
+          </w:tcPr>
+          <w:p>
+            <w:pPr>
+              <w:keepLines w:val="1"/>
+              <w:widowControl w:val="0"/>
+              <w:spacing w:after="60" w:before="60" w:line="240" w:lineRule="auto"/>
+              <w:ind w:left="42" w:firstLine="0"/>
+              <w:rPr>
+                <w:sz w:val="20"/>
+                <w:szCs w:val="20"/>
+              </w:rPr>
+            </w:pPr>
+            <w:r>
+              <w:rPr>
+                <w:rtl w:val="0"/>
+              </w:rPr>
+            </w:r>
+          </w:p>
+        </w:tc>
+      </w:tr>
+      <w:tr>
+        <w:trPr>
+          <w:cantSplit w:val="0"/>
+          <w:tblHeader w:val="0"/>
+        </w:trPr>
+        <w:tc>
+          <w:tcPr>
+            <w:tcBorders>
+              <w:top w:color="000000" w:space="0" w:sz="4" w:val="single"/>
+              <w:left w:color="000000" w:space="0" w:sz="4" w:val="single"/>
+              <w:bottom w:color="000000" w:space="0" w:sz="4" w:val="single"/>
+            </w:tcBorders>
+          </w:tcPr>
+          <w:p>
+            <w:pPr>
+              <w:keepLines w:val="1"/>
+              <w:widowControl w:val="0"/>
+              <w:spacing w:after="60" w:before="60" w:line="240" w:lineRule="auto"/>
+              <w:rPr>
+                <w:sz w:val="20"/>
+                <w:szCs w:val="20"/>
+              </w:rPr>
+            </w:pPr>
+            <w:r>
+              <w:rPr>
+                <w:rtl w:val="0"/>
+              </w:rPr>
+            </w:r>
+          </w:p>
+        </w:tc>
+        <w:tc>
+          <w:tcPr>
+            <w:tcBorders>
+              <w:top w:color="000000" w:space="0" w:sz="4" w:val="single"/>
+              <w:left w:color="000000" w:space="0" w:sz="4" w:val="single"/>
+              <w:bottom w:color="000000" w:space="0" w:sz="4" w:val="single"/>
+            </w:tcBorders>
+          </w:tcPr>
+          <w:p>
+            <w:pPr>
+              <w:keepLines w:val="1"/>
+              <w:widowControl w:val="0"/>
+              <w:spacing w:after="60" w:before="60" w:line="240" w:lineRule="auto"/>
+              <w:ind w:left="41" w:firstLine="0"/>
+              <w:rPr>
+                <w:sz w:val="20"/>
+                <w:szCs w:val="20"/>
+              </w:rPr>
+            </w:pPr>
+            <w:r>
+              <w:rPr>
+                <w:rtl w:val="0"/>
+              </w:rPr>
+            </w:r>
+          </w:p>
+        </w:tc>
+        <w:tc>
+          <w:tcPr>
+            <w:tcBorders>
+              <w:top w:color="000000" w:space="0" w:sz="4" w:val="single"/>
+              <w:left w:color="000000" w:space="0" w:sz="4" w:val="single"/>
+              <w:bottom w:color="000000" w:space="0" w:sz="4" w:val="single"/>
+            </w:tcBorders>
+          </w:tcPr>
+          <w:p>
+            <w:pPr>
+              <w:keepLines w:val="1"/>
+              <w:widowControl w:val="0"/>
+              <w:spacing w:after="60" w:before="60" w:line="240" w:lineRule="auto"/>
+              <w:ind w:left="18" w:firstLine="0"/>
+              <w:rPr>
+                <w:sz w:val="20"/>
+                <w:szCs w:val="20"/>
+              </w:rPr>
+            </w:pPr>
+            <w:r>
+              <w:rPr>
+                <w:rtl w:val="0"/>
+              </w:rPr>
+            </w:r>
+          </w:p>
+        </w:tc>
+        <w:tc>
+          <w:tcPr>
+            <w:tcBorders>
+              <w:top w:color="000000" w:space="0" w:sz="4" w:val="single"/>
+              <w:left w:color="000000" w:space="0" w:sz="4" w:val="single"/>
+              <w:bottom w:color="000000" w:space="0" w:sz="4" w:val="single"/>
+              <w:right w:color="000000" w:space="0" w:sz="4" w:val="single"/>
+            </w:tcBorders>
+          </w:tcPr>
+          <w:p>
+            <w:pPr>
+              <w:keepLines w:val="1"/>
+              <w:widowControl w:val="0"/>
+              <w:spacing w:after="60" w:before="60" w:line="240" w:lineRule="auto"/>
+              <w:ind w:left="42" w:firstLine="0"/>
+              <w:rPr>
+                <w:sz w:val="20"/>
+                <w:szCs w:val="20"/>
+              </w:rPr>
+            </w:pPr>
+            <w:r>
+              <w:rPr>
+                <w:rtl w:val="0"/>
+              </w:rPr>
+            </w:r>
+          </w:p>
+        </w:tc>
+      </w:tr>
+      <w:tr>
+        <w:trPr>
+          <w:cantSplit w:val="0"/>
+          <w:tblHeader w:val="0"/>
+        </w:trPr>
+        <w:tc>
+          <w:tcPr>
+            <w:tcBorders>
+              <w:top w:color="000000" w:space="0" w:sz="4" w:val="single"/>
+              <w:left w:color="000000" w:space="0" w:sz="4" w:val="single"/>
+              <w:bottom w:color="000000" w:space="0" w:sz="4" w:val="single"/>
+            </w:tcBorders>
+          </w:tcPr>
+          <w:p>
+            <w:pPr>
+              <w:keepLines w:val="1"/>
+              <w:widowControl w:val="0"/>
+              <w:spacing w:after="60" w:before="60" w:line="240" w:lineRule="auto"/>
+              <w:rPr>
+                <w:sz w:val="20"/>
+                <w:szCs w:val="20"/>
+              </w:rPr>
+            </w:pPr>
+            <w:r>
+              <w:rPr>
+                <w:rtl w:val="0"/>
+              </w:rPr>
+            </w:r>
+          </w:p>
+        </w:tc>
+        <w:tc>
+          <w:tcPr>
+            <w:tcBorders>
+              <w:top w:color="000000" w:space="0" w:sz="4" w:val="single"/>
+              <w:left w:color="000000" w:space="0" w:sz="4" w:val="single"/>
+              <w:bottom w:color="000000" w:space="0" w:sz="4" w:val="single"/>
+            </w:tcBorders>
+          </w:tcPr>
+          <w:p>
+            <w:pPr>
+              <w:keepLines w:val="1"/>
+              <w:widowControl w:val="0"/>
+              <w:spacing w:after="60" w:before="60" w:line="240" w:lineRule="auto"/>
+              <w:ind w:left="41" w:firstLine="0"/>
+              <w:rPr>
+                <w:sz w:val="20"/>
+                <w:szCs w:val="20"/>
+              </w:rPr>
+            </w:pPr>
+            <w:r>
+              <w:rPr>
+                <w:rtl w:val="0"/>
+              </w:rPr>
+            </w:r>
+          </w:p>
+        </w:tc>
+        <w:tc>
+          <w:tcPr>
+            <w:tcBorders>
+              <w:top w:color="000000" w:space="0" w:sz="4" w:val="single"/>
+              <w:left w:color="000000" w:space="0" w:sz="4" w:val="single"/>
+              <w:bottom w:color="000000" w:space="0" w:sz="4" w:val="single"/>
+            </w:tcBorders>
+          </w:tcPr>
+          <w:p>
+            <w:pPr>
+              <w:keepLines w:val="1"/>
+              <w:widowControl w:val="0"/>
+              <w:spacing w:after="60" w:before="60" w:line="240" w:lineRule="auto"/>
+              <w:ind w:left="18" w:firstLine="0"/>
+              <w:rPr>
+                <w:sz w:val="20"/>
+                <w:szCs w:val="20"/>
+              </w:rPr>
+            </w:pPr>
+            <w:r>
+              <w:rPr>
+                <w:rtl w:val="0"/>
+              </w:rPr>
+            </w:r>
+          </w:p>
+        </w:tc>
+        <w:tc>
+          <w:tcPr>
+            <w:tcBorders>
+              <w:top w:color="000000" w:space="0" w:sz="4" w:val="single"/>
+              <w:left w:color="000000" w:space="0" w:sz="4" w:val="single"/>
+              <w:bottom w:color="000000" w:space="0" w:sz="4" w:val="single"/>
+              <w:right w:color="000000" w:space="0" w:sz="4" w:val="single"/>
+            </w:tcBorders>
+          </w:tcPr>
+          <w:p>
+            <w:pPr>
+              <w:keepLines w:val="1"/>
+              <w:widowControl w:val="0"/>
+              <w:spacing w:after="60" w:before="60" w:line="240" w:lineRule="auto"/>
+              <w:ind w:left="42" w:firstLine="0"/>
+              <w:rPr>
+                <w:sz w:val="20"/>
+                <w:szCs w:val="20"/>
+              </w:rPr>
+            </w:pPr>
+            <w:r>
+              <w:rPr>
+                <w:rtl w:val="0"/>
+              </w:rPr>
+            </w:r>
+          </w:p>
+        </w:tc>
+      </w:tr>
+      <w:tr>
+        <w:trPr>
+          <w:cantSplit w:val="0"/>
+          <w:tblHeader w:val="0"/>
+        </w:trPr>
+        <w:tc>
+          <w:tcPr>
+            <w:tcBorders>
+              <w:top w:color="000000" w:space="0" w:sz="4" w:val="single"/>
+              <w:left w:color="000000" w:space="0" w:sz="4" w:val="single"/>
+              <w:bottom w:color="000000" w:space="0" w:sz="4" w:val="single"/>
+            </w:tcBorders>
+          </w:tcPr>
+          <w:p>
+            <w:pPr>
+              <w:keepLines w:val="1"/>
+              <w:widowControl w:val="0"/>
+              <w:spacing w:after="60" w:before="60" w:line="240" w:lineRule="auto"/>
+              <w:rPr>
+                <w:sz w:val="20"/>
+                <w:szCs w:val="20"/>
+              </w:rPr>
+            </w:pPr>
+            <w:r>
+              <w:rPr>
+                <w:rtl w:val="0"/>
+              </w:rPr>
+            </w:r>
+          </w:p>
+        </w:tc>
+        <w:tc>
+          <w:tcPr>
+            <w:tcBorders>
+              <w:top w:color="000000" w:space="0" w:sz="4" w:val="single"/>
+              <w:left w:color="000000" w:space="0" w:sz="4" w:val="single"/>
+              <w:bottom w:color="000000" w:space="0" w:sz="4" w:val="single"/>
+            </w:tcBorders>
+          </w:tcPr>
+          <w:p>
+            <w:pPr>
+              <w:keepLines w:val="1"/>
+              <w:widowControl w:val="0"/>
+              <w:spacing w:after="60" w:before="60" w:line="240" w:lineRule="auto"/>
+              <w:ind w:left="41" w:firstLine="0"/>
+              <w:rPr>
+                <w:sz w:val="20"/>
+                <w:szCs w:val="20"/>
+              </w:rPr>
+            </w:pPr>
+            <w:r>
+              <w:rPr>
+                <w:rtl w:val="0"/>
+              </w:rPr>
+            </w:r>
+          </w:p>
+        </w:tc>
+        <w:tc>
+          <w:tcPr>
+            <w:tcBorders>
+              <w:top w:color="000000" w:space="0" w:sz="4" w:val="single"/>
+              <w:left w:color="000000" w:space="0" w:sz="4" w:val="single"/>
+              <w:bottom w:color="000000" w:space="0" w:sz="4" w:val="single"/>
+            </w:tcBorders>
+          </w:tcPr>
+          <w:p>
+            <w:pPr>
+              <w:keepLines w:val="1"/>
+              <w:widowControl w:val="0"/>
+              <w:spacing w:after="60" w:before="60" w:line="240" w:lineRule="auto"/>
+              <w:ind w:left="18" w:firstLine="0"/>
+              <w:rPr>
+                <w:sz w:val="20"/>
+                <w:szCs w:val="20"/>
+              </w:rPr>
+            </w:pPr>
+            <w:r>
+              <w:rPr>
+                <w:rtl w:val="0"/>
+              </w:rPr>
+            </w:r>
+          </w:p>
+        </w:tc>
+        <w:tc>
+          <w:tcPr>
+            <w:tcBorders>
+              <w:top w:color="000000" w:space="0" w:sz="4" w:val="single"/>
+              <w:left w:color="000000" w:space="0" w:sz="4" w:val="single"/>
+              <w:bottom w:color="000000" w:space="0" w:sz="4" w:val="single"/>
+              <w:right w:color="000000" w:space="0" w:sz="4" w:val="single"/>
+            </w:tcBorders>
+          </w:tcPr>
+          <w:p>
+            <w:pPr>
+              <w:keepLines w:val="1"/>
+              <w:widowControl w:val="0"/>
+              <w:spacing w:after="60" w:before="60" w:line="240" w:lineRule="auto"/>
+              <w:ind w:left="42" w:firstLine="0"/>
+              <w:rPr>
+                <w:sz w:val="20"/>
+                <w:szCs w:val="20"/>
+              </w:rPr>
+            </w:pPr>
+            <w:r>
+              <w:rPr>
+                <w:rtl w:val="0"/>
+              </w:rPr>
+            </w:r>
+          </w:p>
+        </w:tc>
+      </w:tr>
+      <w:tr>
+        <w:trPr>
+          <w:cantSplit w:val="0"/>
+          <w:tblHeader w:val="0"/>
+        </w:trPr>
+        <w:tc>
+          <w:tcPr>
+            <w:tcBorders>
+              <w:top w:color="000000" w:space="0" w:sz="4" w:val="single"/>
+              <w:left w:color="000000" w:space="0" w:sz="4" w:val="single"/>
+              <w:bottom w:color="000000" w:space="0" w:sz="4" w:val="single"/>
+            </w:tcBorders>
+          </w:tcPr>
+          <w:p>
+            <w:pPr>
+              <w:keepLines w:val="1"/>
+              <w:widowControl w:val="0"/>
+              <w:spacing w:after="60" w:before="60" w:line="240" w:lineRule="auto"/>
+              <w:rPr>
+                <w:sz w:val="20"/>
+                <w:szCs w:val="20"/>
+              </w:rPr>
+            </w:pPr>
+            <w:r>
+              <w:rPr>
+                <w:rtl w:val="0"/>
+              </w:rPr>
+            </w:r>
+          </w:p>
+        </w:tc>
+        <w:tc>
+          <w:tcPr>
+            <w:tcBorders>
+              <w:top w:color="000000" w:space="0" w:sz="4" w:val="single"/>
+              <w:left w:color="000000" w:space="0" w:sz="4" w:val="single"/>
+              <w:bottom w:color="000000" w:space="0" w:sz="4" w:val="single"/>
+            </w:tcBorders>
+          </w:tcPr>
+          <w:p>
+            <w:pPr>
+              <w:keepLines w:val="1"/>
+              <w:widowControl w:val="0"/>
+              <w:spacing w:after="60" w:before="60" w:line="240" w:lineRule="auto"/>
+              <w:ind w:left="41" w:firstLine="0"/>
+              <w:rPr>
+                <w:sz w:val="20"/>
+                <w:szCs w:val="20"/>
+              </w:rPr>
+            </w:pPr>
+            <w:r>
+              <w:rPr>
+                <w:rtl w:val="0"/>
+              </w:rPr>
+            </w:r>
+          </w:p>
+        </w:tc>
+        <w:tc>
+          <w:tcPr>
+            <w:tcBorders>
+              <w:top w:color="000000" w:space="0" w:sz="4" w:val="single"/>
+              <w:left w:color="000000" w:space="0" w:sz="4" w:val="single"/>
+              <w:bottom w:color="000000" w:space="0" w:sz="4" w:val="single"/>
+            </w:tcBorders>
+          </w:tcPr>
+          <w:p>
+            <w:pPr>
+              <w:keepLines w:val="1"/>
+              <w:widowControl w:val="0"/>
+              <w:spacing w:after="60" w:before="60" w:line="240" w:lineRule="auto"/>
+              <w:ind w:left="18" w:firstLine="0"/>
+              <w:rPr>
+                <w:sz w:val="20"/>
+                <w:szCs w:val="20"/>
+              </w:rPr>
+            </w:pPr>
+            <w:r>
+              <w:rPr>
+                <w:rtl w:val="0"/>
+              </w:rPr>
+            </w:r>
+          </w:p>
+        </w:tc>
+        <w:tc>
+          <w:tcPr>
+            <w:tcBorders>
+              <w:top w:color="000000" w:space="0" w:sz="4" w:val="single"/>
+              <w:left w:color="000000" w:space="0" w:sz="4" w:val="single"/>
+              <w:bottom w:color="000000" w:space="0" w:sz="4" w:val="single"/>
+              <w:right w:color="000000" w:space="0" w:sz="4" w:val="single"/>
+            </w:tcBorders>
+          </w:tcPr>
+          <w:p>
+            <w:pPr>
+              <w:keepLines w:val="1"/>
+              <w:widowControl w:val="0"/>
+              <w:spacing w:after="60" w:before="60" w:line="240" w:lineRule="auto"/>
+              <w:ind w:left="42" w:firstLine="0"/>
+              <w:rPr>
+                <w:sz w:val="20"/>
+                <w:szCs w:val="20"/>
+              </w:rPr>
+            </w:pPr>
+            <w:r>
+              <w:rPr>
+                <w:rtl w:val="0"/>
+              </w:rPr>
+            </w:r>
+          </w:p>
+        </w:tc>
+      </w:tr>
+      <w:tr>
+        <w:trPr>
+          <w:cantSplit w:val="0"/>
+          <w:tblHeader w:val="0"/>
+        </w:trPr>
+        <w:tc>
+          <w:tcPr>
+            <w:tcBorders>
+              <w:top w:color="000000" w:space="0" w:sz="4" w:val="single"/>
+              <w:left w:color="000000" w:space="0" w:sz="4" w:val="single"/>
+              <w:bottom w:color="000000" w:space="0" w:sz="4" w:val="single"/>
+            </w:tcBorders>
+          </w:tcPr>
+          <w:p>
+            <w:pPr>
+              <w:keepLines w:val="1"/>
+              <w:widowControl w:val="0"/>
+              <w:spacing w:after="60" w:before="60" w:line="240" w:lineRule="auto"/>
+              <w:rPr>
+                <w:sz w:val="20"/>
+                <w:szCs w:val="20"/>
+              </w:rPr>
+            </w:pPr>
+            <w:r>
+              <w:rPr>
+                <w:rtl w:val="0"/>
+              </w:rPr>
+            </w:r>
+          </w:p>
+        </w:tc>
+        <w:tc>
+          <w:tcPr>
+            <w:tcBorders>
+              <w:top w:color="000000" w:space="0" w:sz="4" w:val="single"/>
+              <w:left w:color="000000" w:space="0" w:sz="4" w:val="single"/>
+              <w:bottom w:color="000000" w:space="0" w:sz="4" w:val="single"/>
+            </w:tcBorders>
+          </w:tcPr>
+          <w:p>
+            <w:pPr>
+              <w:keepLines w:val="1"/>
+              <w:widowControl w:val="0"/>
+              <w:spacing w:after="60" w:before="60" w:line="240" w:lineRule="auto"/>
+              <w:ind w:left="41" w:firstLine="0"/>
+              <w:rPr>
+                <w:sz w:val="20"/>
+                <w:szCs w:val="20"/>
+              </w:rPr>
+            </w:pPr>
+            <w:r>
+              <w:rPr>
+                <w:rtl w:val="0"/>
+              </w:rPr>
+            </w:r>
+          </w:p>
+        </w:tc>
+        <w:tc>
+          <w:tcPr>
+            <w:tcBorders>
+              <w:top w:color="000000" w:space="0" w:sz="4" w:val="single"/>
+              <w:left w:color="000000" w:space="0" w:sz="4" w:val="single"/>
+              <w:bottom w:color="000000" w:space="0" w:sz="4" w:val="single"/>
+            </w:tcBorders>
+          </w:tcPr>
+          <w:p>
+            <w:pPr>
+              <w:keepLines w:val="1"/>
+              <w:widowControl w:val="0"/>
+              <w:spacing w:after="60" w:before="60" w:line="240" w:lineRule="auto"/>
+              <w:ind w:left="18" w:firstLine="0"/>
+              <w:rPr>
+                <w:sz w:val="20"/>
+                <w:szCs w:val="20"/>
+              </w:rPr>
+            </w:pPr>
+            <w:r>
+              <w:rPr>
+                <w:rtl w:val="0"/>
+              </w:rPr>
+            </w:r>
+          </w:p>
+        </w:tc>
+        <w:tc>
+          <w:tcPr>
+            <w:tcBorders>
+              <w:top w:color="000000" w:space="0" w:sz="4" w:val="single"/>
+              <w:left w:color="000000" w:space="0" w:sz="4" w:val="single"/>
+              <w:bottom w:color="000000" w:space="0" w:sz="4" w:val="single"/>
+              <w:right w:color="000000" w:space="0" w:sz="4" w:val="single"/>
+            </w:tcBorders>
+          </w:tcPr>
+          <w:p>
+            <w:pPr>
+              <w:keepLines w:val="1"/>
+              <w:widowControl w:val="0"/>
+              <w:spacing w:after="60" w:before="60" w:line="240" w:lineRule="auto"/>
+              <w:ind w:left="42" w:firstLine="0"/>
+              <w:rPr>
+                <w:sz w:val="20"/>
+                <w:szCs w:val="20"/>
+              </w:rPr>
+            </w:pPr>
+            <w:r>
+              <w:rPr>
+                <w:rtl w:val="0"/>
+              </w:rPr>
+            </w:r>
+          </w:p>
+        </w:tc>
+      </w:tr>
+      <w:tr>
+        <w:trPr>
+          <w:cantSplit w:val="0"/>
+          <w:tblHeader w:val="0"/>
+        </w:trPr>
+        <w:tc>
+          <w:tcPr>
+            <w:tcBorders>
+              <w:top w:color="000000" w:space="0" w:sz="4" w:val="single"/>
+              <w:left w:color="000000" w:space="0" w:sz="4" w:val="single"/>
+              <w:bottom w:color="000000" w:space="0" w:sz="4" w:val="single"/>
+            </w:tcBorders>
+          </w:tcPr>
+          <w:p>
+            <w:pPr>
+              <w:keepLines w:val="1"/>
+              <w:widowControl w:val="0"/>
+              <w:spacing w:after="60" w:before="60" w:line="240" w:lineRule="auto"/>
+              <w:rPr>
+                <w:sz w:val="20"/>
+                <w:szCs w:val="20"/>
+              </w:rPr>
+            </w:pPr>
+            <w:r>
+              <w:rPr>
+                <w:rtl w:val="0"/>
+              </w:rPr>
+            </w:r>
+          </w:p>
+        </w:tc>
+        <w:tc>
+          <w:tcPr>
+            <w:tcBorders>
+              <w:top w:color="000000" w:space="0" w:sz="4" w:val="single"/>
+              <w:left w:color="000000" w:space="0" w:sz="4" w:val="single"/>
+              <w:bottom w:color="000000" w:space="0" w:sz="4" w:val="single"/>
+            </w:tcBorders>
+          </w:tcPr>
+          <w:p>
+            <w:pPr>
+              <w:keepLines w:val="1"/>
+              <w:widowControl w:val="0"/>
+              <w:spacing w:after="60" w:before="60" w:line="240" w:lineRule="auto"/>
+              <w:ind w:left="41" w:firstLine="0"/>
+              <w:rPr>
+                <w:sz w:val="20"/>
+                <w:szCs w:val="20"/>
+              </w:rPr>
+            </w:pPr>
+            <w:r>
+              <w:rPr>
+                <w:rtl w:val="0"/>
+              </w:rPr>
+            </w:r>
+          </w:p>
+        </w:tc>
+        <w:tc>
+          <w:tcPr>
+            <w:tcBorders>
+              <w:top w:color="000000" w:space="0" w:sz="4" w:val="single"/>
+              <w:left w:color="000000" w:space="0" w:sz="4" w:val="single"/>
+              <w:bottom w:color="000000" w:space="0" w:sz="4" w:val="single"/>
+            </w:tcBorders>
+          </w:tcPr>
+          <w:p>
+            <w:pPr>
+              <w:keepLines w:val="1"/>
+              <w:widowControl w:val="0"/>
+              <w:spacing w:after="60" w:before="60" w:line="240" w:lineRule="auto"/>
+              <w:ind w:left="18" w:firstLine="0"/>
+              <w:rPr>
+                <w:sz w:val="20"/>
+                <w:szCs w:val="20"/>
+              </w:rPr>
+            </w:pPr>
+            <w:r>
+              <w:rPr>
+                <w:rtl w:val="0"/>
+              </w:rPr>
+            </w:r>
+          </w:p>
+        </w:tc>
+        <w:tc>
+          <w:tcPr>
+            <w:tcBorders>
+              <w:top w:color="000000" w:space="0" w:sz="4" w:val="single"/>
+              <w:left w:color="000000" w:space="0" w:sz="4" w:val="single"/>
+              <w:bottom w:color="000000" w:space="0" w:sz="4" w:val="single"/>
+              <w:right w:color="000000" w:space="0" w:sz="4" w:val="single"/>
+            </w:tcBorders>
+          </w:tcPr>
+          <w:p>
+            <w:pPr>
+              <w:keepLines w:val="1"/>
+              <w:widowControl w:val="0"/>
+              <w:spacing w:after="60" w:before="60" w:line="240" w:lineRule="auto"/>
+              <w:ind w:left="42" w:firstLine="0"/>
+              <w:rPr>
+                <w:sz w:val="20"/>
+                <w:szCs w:val="20"/>
+              </w:rPr>
+            </w:pPr>
+            <w:r>
+              <w:rPr>
+                <w:rtl w:val="0"/>
+              </w:rPr>
+            </w:r>
+          </w:p>
+        </w:tc>
+      </w:tr>
+    </w:tbl>
+    <w:p>
+      <w:pPr>
+        <w:shd w:fill="ffffff" w:val="clear"/>
+        <w:spacing w:line="240" w:lineRule="auto"/>
+        <w:rPr>
+          <w:sz w:val="20"/>
+          <w:szCs w:val="20"/>
+        </w:rPr>
+      </w:pPr>
+      <w:r>
+        <w:rPr>
+          <w:rtl w:val="0"/>
+        </w:rPr>
+      </w:r>
+    </w:p>
+    <w:p>
+      <w:pPr>
+        <w:spacing w:line="240" w:lineRule="auto"/>
+        <w:rPr/>
+      </w:pPr>
+      <w:r>
+        <w:br w:type="page"/>
+      </w:r>
+      <w:r>
+        <w:rPr>
+          <w:rtl w:val="0"/>
+        </w:rPr>
+      </w:r>
+    </w:p>
+    <w:p>
+      <w:pPr>
+        <w:spacing w:after="0" w:before="0" w:lineRule="auto"/>
+        <w:rPr/>
+      </w:pPr>
+      <w:r>
+        <w:rPr>
+          <w:rtl w:val="0"/>
+        </w:rPr>
+      </w:r>
+    </w:p>
+    <w:p>
+      <w:pPr>
+        <w:keepNext w:val="1"/>
+        <w:keepLines w:val="1"/>
+        <w:pBdr>
+          <w:top w:color="000000" w:space="0" w:sz="0" w:val="none"/>
+          <w:left w:color="000000" w:space="0" w:sz="0" w:val="none"/>
+          <w:bottom w:color="000000" w:space="0" w:sz="0" w:val="none"/>
+          <w:right w:color="000000" w:space="0" w:sz="0" w:val="none"/>
+        </w:pBdr>
+        <w:spacing w:before="480" w:lineRule="auto"/>
+        <w:ind w:left="432"/>
+        <w:rPr>
+          <w:b w:val="1"/>
+          <w:sz w:val="28"/>
+          <w:szCs w:val="28"/>
+        </w:rPr>
+      </w:pPr>
+      <w:r>
+        <w:rPr>
+          <w:b w:val="1"/>
+          <w:sz w:val="28"/>
+          <w:szCs w:val="28"/>
+          <w:rtl w:val="0"/>
+        </w:rPr>
+        <w:t xml:space="preserve">Sumário</w:t>
+      </w:r>
+    </w:p>
+    <w:p>
+      <w:pPr>
+        <w:keepNext w:val="1"/>
+        <w:keepLines w:val="1"/>
+        <w:pBdr>
+          <w:top w:color="000000" w:space="0" w:sz="0" w:val="none"/>
+          <w:left w:color="000000" w:space="0" w:sz="0" w:val="none"/>
+          <w:bottom w:color="000000" w:space="0" w:sz="0" w:val="none"/>
+          <w:right w:color="000000" w:space="0" w:sz="0" w:val="none"/>
+        </w:pBdr>
+        <w:spacing w:before="480" w:lineRule="auto"/>
+        <w:ind w:left="432"/>
+        <w:rPr>
+          <w:b w:val="1"/>
+          <w:sz w:val="28"/>
+          <w:szCs w:val="28"/>
+        </w:rPr>
+      </w:pPr>
+      <w:r>
+        <w:rPr>
+          <w:rtl w:val="0"/>
+        </w:rPr>
+      </w:r>
+    </w:p>
+    <w:sdt>
+      <w:sdtPr>
+        <w:docPartObj>
+          <w:docPartGallery w:val="Table of Contents"/>
+          <w:docPartUnique w:val="1"/>
+        </w:docPartObj>
+      </w:sdtPr>
+      <w:sdtContent>
+        <w:p>
+          <w:pPr>
+            <w:tabs>
+              <w:tab w:val="right" w:pos="9025.511811023624"/>
+            </w:tabs>
+            <w:spacing w:before="80" w:line="240" w:lineRule="auto"/>
+            <w:ind w:left="0" w:firstLine="0"/>
+            <w:rPr>
+              <w:rFonts w:ascii="Arial" w:cs="Arial" w:eastAsia="Arial" w:hAnsi="Arial"/>
+              <w:b w:val="1"/>
+              <w:i w:val="0"/>
+              <w:smallCaps w:val="0"/>
+              <w:strike w:val="0"/>
+              <w:color w:val="000000"/>
+              <w:sz w:val="22"/>
+              <w:szCs w:val="22"/>
+              <w:u w:val="none"/>
+              <w:shd w:fill="auto" w:val="clear"/>
+              <w:vertAlign w:val="baseline"/>
+            </w:rPr>
+          </w:pPr>
+          <w:r>
+            <w:fldChar w:fldCharType="begin"/>
+            <w:instrText xml:space="preserve"> TOC \h \u \z </w:instrText>
+            <w:fldChar w:fldCharType="separate"/>
+          </w:r>
+          <w:hyperlink w:anchor="_heading=h.30j0zll">
+            <w:r>
+              <w:rPr>
+                <w:rFonts w:ascii="Arial" w:cs="Arial" w:eastAsia="Arial" w:hAnsi="Arial"/>
+                <w:b w:val="1"/>
+                <w:i w:val="0"/>
+                <w:smallCaps w:val="0"/>
+                <w:strike w:val="0"/>
+                <w:color w:val="000000"/>
+                <w:sz w:val="22"/>
+                <w:szCs w:val="22"/>
+                <w:u w:val="none"/>
+                <w:shd w:fill="auto" w:val="clear"/>
+                <w:vertAlign w:val="baseline"/>
+                <w:rtl w:val="0"/>
+              </w:rPr>
+              <w:t xml:space="preserve">Introdução</w:t>
+            </w:r>
+          </w:hyperlink>
+          <w:r>
+            <w:rPr>
+              <w:rFonts w:ascii="Arial" w:cs="Arial" w:eastAsia="Arial" w:hAnsi="Arial"/>
+              <w:b w:val="1"/>
+              <w:i w:val="0"/>
+              <w:smallCaps w:val="0"/>
+              <w:strike w:val="0"/>
+              <w:color w:val="000000"/>
+              <w:sz w:val="22"/>
+              <w:szCs w:val="22"/>
+              <w:u w:val="none"/>
+              <w:shd w:fill="auto" w:val="clear"/>
+              <w:vertAlign w:val="baseline"/>
+              <w:rtl w:val="0"/>
+            </w:rPr>
+            <w:tab/>
+          </w:r>
+          <w:r>
+            <w:fldChar w:fldCharType="begin"/>
+            <w:instrText xml:space="preserve"> PAGEREF _heading=h.30j0zll \h </w:instrText>
+            <w:fldChar w:fldCharType="separate"/>
+          </w:r>
+          <w:r>
+            <w:rPr>
+              <w:rFonts w:ascii="Arial" w:cs="Arial" w:eastAsia="Arial" w:hAnsi="Arial"/>
+              <w:b w:val="1"/>
+              <w:i w:val="0"/>
+              <w:smallCaps w:val="0"/>
+              <w:strike w:val="0"/>
+              <w:color w:val="000000"/>
+              <w:sz w:val="22"/>
+              <w:szCs w:val="22"/>
+              <w:u w:val="none"/>
+              <w:shd w:fill="auto" w:val="clear"/>
+              <w:vertAlign w:val="baseline"/>
+              <w:rtl w:val="0"/>
+            </w:rPr>
+            <w:t xml:space="preserve">3</w:t>
+          </w:r>
+          <w:r>
+            <w:fldChar w:fldCharType="end"/>
+          </w:r>
+          <w:r>
+            <w:rPr>
+              <w:rtl w:val="0"/>
+            </w:rPr>
+          </w:r>
+        </w:p>
+        <w:p>
+          <w:pPr>
+            <w:tabs>
+              <w:tab w:val="right" w:pos="9025.511811023624"/>
+            </w:tabs>
+            <w:spacing w:before="200" w:line="240" w:lineRule="auto"/>
+            <w:ind w:left="0" w:firstLine="0"/>
+            <w:rPr>
+              <w:rFonts w:ascii="Arial" w:cs="Arial" w:eastAsia="Arial" w:hAnsi="Arial"/>
+              <w:b w:val="1"/>
+              <w:i w:val="0"/>
+              <w:smallCaps w:val="0"/>
+              <w:strike w:val="0"/>
+              <w:color w:val="000000"/>
+              <w:sz w:val="22"/>
+              <w:szCs w:val="22"/>
+              <w:u w:val="none"/>
+              <w:shd w:fill="auto" w:val="clear"/>
+              <w:vertAlign w:val="baseline"/>
+            </w:rPr>
+          </w:pPr>
+          <w:hyperlink w:anchor="_heading=h.1fob9te">
+            <w:r>
+              <w:rPr>
+                <w:rFonts w:ascii="Arial" w:cs="Arial" w:eastAsia="Arial" w:hAnsi="Arial"/>
+                <w:b w:val="1"/>
+                <w:i w:val="0"/>
+                <w:smallCaps w:val="0"/>
+                <w:strike w:val="0"/>
+                <w:color w:val="000000"/>
+                <w:sz w:val="22"/>
+                <w:szCs w:val="22"/>
+                <w:u w:val="none"/>
+                <w:shd w:fill="auto" w:val="clear"/>
+                <w:vertAlign w:val="baseline"/>
+                <w:rtl w:val="0"/>
+              </w:rPr>
+              <w:t xml:space="preserve">Escopo do Projeto</w:t>
+            </w:r>
+          </w:hyperlink>
+          <w:r>
+            <w:rPr>
+              <w:rFonts w:ascii="Arial" w:cs="Arial" w:eastAsia="Arial" w:hAnsi="Arial"/>
+              <w:b w:val="1"/>
+              <w:i w:val="0"/>
+              <w:smallCaps w:val="0"/>
+              <w:strike w:val="0"/>
+              <w:color w:val="000000"/>
+              <w:sz w:val="22"/>
+              <w:szCs w:val="22"/>
+              <w:u w:val="none"/>
+              <w:shd w:fill="auto" w:val="clear"/>
+              <w:vertAlign w:val="baseline"/>
+              <w:rtl w:val="0"/>
+            </w:rPr>
+            <w:tab/>
+          </w:r>
+          <w:r>
+            <w:fldChar w:fldCharType="begin"/>
+            <w:instrText xml:space="preserve"> PAGEREF _heading=h.1fob9te \h </w:instrText>
+            <w:fldChar w:fldCharType="separate"/>
+          </w:r>
+          <w:r>
+            <w:rPr>
+              <w:rFonts w:ascii="Arial" w:cs="Arial" w:eastAsia="Arial" w:hAnsi="Arial"/>
+              <w:b w:val="1"/>
+              <w:i w:val="0"/>
+              <w:smallCaps w:val="0"/>
+              <w:strike w:val="0"/>
+              <w:color w:val="000000"/>
+              <w:sz w:val="22"/>
+              <w:szCs w:val="22"/>
+              <w:u w:val="none"/>
+              <w:shd w:fill="auto" w:val="clear"/>
+              <w:vertAlign w:val="baseline"/>
+              <w:rtl w:val="0"/>
+            </w:rPr>
+            <w:t xml:space="preserve">3</w:t>
+          </w:r>
+          <w:r>
+            <w:fldChar w:fldCharType="end"/>
+          </w:r>
+          <w:r>
+            <w:rPr>
+              <w:rtl w:val="0"/>
+            </w:rPr>
+          </w:r>
+        </w:p>
+        <w:p>
+          <w:pPr>
+            <w:tabs>
+              <w:tab w:val="right" w:pos="9025.511811023624"/>
+            </w:tabs>
+            <w:spacing w:before="60" w:line="240" w:lineRule="auto"/>
+            <w:ind w:left="360" w:firstLine="0"/>
+            <w:rPr>
+              <w:rFonts w:ascii="Arial" w:cs="Arial" w:eastAsia="Arial" w:hAnsi="Arial"/>
+              <w:b w:val="0"/>
+              <w:i w:val="0"/>
+              <w:smallCaps w:val="0"/>
+              <w:strike w:val="0"/>
+              <w:color w:val="000000"/>
+              <w:sz w:val="22"/>
+              <w:szCs w:val="22"/>
+              <w:u w:val="none"/>
+              <w:shd w:fill="auto" w:val="clear"/>
+              <w:vertAlign w:val="baseline"/>
+            </w:rPr>
+          </w:pPr>
+          <w:hyperlink w:anchor="_heading=h.g5e75y5uckg">
+            <w:r>
+              <w:rPr>
+                <w:rFonts w:ascii="Arial" w:cs="Arial" w:eastAsia="Arial" w:hAnsi="Arial"/>
+                <w:b w:val="0"/>
+                <w:i w:val="0"/>
+                <w:smallCaps w:val="0"/>
+                <w:strike w:val="0"/>
+                <w:color w:val="000000"/>
+                <w:sz w:val="22"/>
+                <w:szCs w:val="22"/>
+                <w:u w:val="none"/>
+                <w:shd w:fill="auto" w:val="clear"/>
+                <w:vertAlign w:val="baseline"/>
+                <w:rtl w:val="0"/>
+              </w:rPr>
+              <w:t xml:space="preserve">Escopo do Produto</w:t>
+            </w:r>
+          </w:hyperlink>
+          <w:r>
+            <w:rPr>
+              <w:rFonts w:ascii="Arial" w:cs="Arial" w:eastAsia="Arial" w:hAnsi="Arial"/>
+              <w:b w:val="0"/>
+              <w:i w:val="0"/>
+              <w:smallCaps w:val="0"/>
+              <w:strike w:val="0"/>
+              <w:color w:val="000000"/>
+              <w:sz w:val="22"/>
+              <w:szCs w:val="22"/>
+              <w:u w:val="none"/>
+              <w:shd w:fill="auto" w:val="clear"/>
+              <w:vertAlign w:val="baseline"/>
+              <w:rtl w:val="0"/>
+            </w:rPr>
+            <w:tab/>
+          </w:r>
+          <w:r>
+            <w:fldChar w:fldCharType="begin"/>
+            <w:instrText xml:space="preserve"> PAGEREF _heading=h.g5e75y5uckg \h </w:instrText>
+            <w:fldChar w:fldCharType="separate"/>
+          </w:r>
+          <w:r>
+            <w:rPr>
+              <w:rFonts w:ascii="Arial" w:cs="Arial" w:eastAsia="Arial" w:hAnsi="Arial"/>
+              <w:b w:val="0"/>
+              <w:i w:val="0"/>
+              <w:smallCaps w:val="0"/>
+              <w:strike w:val="0"/>
+              <w:color w:val="000000"/>
+              <w:sz w:val="22"/>
+              <w:szCs w:val="22"/>
+              <w:u w:val="none"/>
+              <w:shd w:fill="auto" w:val="clear"/>
+              <w:vertAlign w:val="baseline"/>
+              <w:rtl w:val="0"/>
+            </w:rPr>
+            <w:t xml:space="preserve">3</w:t>
+          </w:r>
+          <w:r>
+            <w:fldChar w:fldCharType="end"/>
+          </w:r>
+          <w:r>
+            <w:rPr>
+              <w:rtl w:val="0"/>
+            </w:rPr>
+          </w:r>
+        </w:p>
+        <w:p>
+          <w:pPr>
+            <w:tabs>
+              <w:tab w:val="right" w:pos="9025.511811023624"/>
+            </w:tabs>
+            <w:spacing w:before="60" w:line="240" w:lineRule="auto"/>
+            <w:ind w:left="360" w:firstLine="0"/>
+            <w:rPr>
+              <w:rFonts w:ascii="Arial" w:cs="Arial" w:eastAsia="Arial" w:hAnsi="Arial"/>
+              <w:b w:val="0"/>
+              <w:i w:val="0"/>
+              <w:smallCaps w:val="0"/>
+              <w:strike w:val="0"/>
+              <w:color w:val="000000"/>
+              <w:sz w:val="22"/>
+              <w:szCs w:val="22"/>
+              <w:u w:val="none"/>
+              <w:shd w:fill="auto" w:val="clear"/>
+              <w:vertAlign w:val="baseline"/>
+            </w:rPr>
+          </w:pPr>
+          <w:hyperlink w:anchor="_heading=h.609osfwwv20t">
+            <w:r>
+              <w:rPr>
+                <w:rFonts w:ascii="Arial" w:cs="Arial" w:eastAsia="Arial" w:hAnsi="Arial"/>
+                <w:b w:val="0"/>
+                <w:i w:val="0"/>
+                <w:smallCaps w:val="0"/>
+                <w:strike w:val="0"/>
+                <w:color w:val="000000"/>
+                <w:sz w:val="22"/>
+                <w:szCs w:val="22"/>
+                <w:u w:val="none"/>
+                <w:shd w:fill="auto" w:val="clear"/>
+                <w:vertAlign w:val="baseline"/>
+                <w:rtl w:val="0"/>
+              </w:rPr>
+              <w:t xml:space="preserve">Restrições e Premissas do Projeto</w:t>
+            </w:r>
+          </w:hyperlink>
+          <w:r>
+            <w:rPr>
+              <w:rFonts w:ascii="Arial" w:cs="Arial" w:eastAsia="Arial" w:hAnsi="Arial"/>
+              <w:b w:val="0"/>
+              <w:i w:val="0"/>
+              <w:smallCaps w:val="0"/>
+              <w:strike w:val="0"/>
+              <w:color w:val="000000"/>
+              <w:sz w:val="22"/>
+              <w:szCs w:val="22"/>
+              <w:u w:val="none"/>
+              <w:shd w:fill="auto" w:val="clear"/>
+              <w:vertAlign w:val="baseline"/>
+              <w:rtl w:val="0"/>
+            </w:rPr>
+            <w:tab/>
+          </w:r>
+          <w:r>
+            <w:fldChar w:fldCharType="begin"/>
+            <w:instrText xml:space="preserve"> PAGEREF _heading=h.609osfwwv20t \h </w:instrText>
+            <w:fldChar w:fldCharType="separate"/>
+          </w:r>
+          <w:r>
+            <w:rPr>
+              <w:rFonts w:ascii="Arial" w:cs="Arial" w:eastAsia="Arial" w:hAnsi="Arial"/>
+              <w:b w:val="0"/>
+              <w:i w:val="0"/>
+              <w:smallCaps w:val="0"/>
+              <w:strike w:val="0"/>
+              <w:color w:val="000000"/>
+              <w:sz w:val="22"/>
+              <w:szCs w:val="22"/>
+              <w:u w:val="none"/>
+              <w:shd w:fill="auto" w:val="clear"/>
+              <w:vertAlign w:val="baseline"/>
+              <w:rtl w:val="0"/>
+            </w:rPr>
+            <w:t xml:space="preserve">4</w:t>
+          </w:r>
+          <w:r>
+            <w:fldChar w:fldCharType="end"/>
+          </w:r>
+          <w:r>
+            <w:rPr>
+              <w:rtl w:val="0"/>
+            </w:rPr>
+          </w:r>
+        </w:p>
+        <w:p>
+          <w:pPr>
+            <w:tabs>
+              <w:tab w:val="right" w:pos="9025.511811023624"/>
+            </w:tabs>
+            <w:spacing w:before="200" w:line="240" w:lineRule="auto"/>
+            <w:ind w:left="0" w:firstLine="0"/>
+            <w:rPr>
+              <w:rFonts w:ascii="Arial" w:cs="Arial" w:eastAsia="Arial" w:hAnsi="Arial"/>
+              <w:b w:val="1"/>
+              <w:i w:val="0"/>
+              <w:smallCaps w:val="0"/>
+              <w:strike w:val="0"/>
+              <w:color w:val="000000"/>
+              <w:sz w:val="22"/>
+              <w:szCs w:val="22"/>
+              <w:u w:val="none"/>
+              <w:shd w:fill="auto" w:val="clear"/>
+              <w:vertAlign w:val="baseline"/>
+            </w:rPr>
+          </w:pPr>
+          <w:hyperlink w:anchor="_heading=h.3znysh7">
+            <w:r>
+              <w:rPr>
+                <w:rFonts w:ascii="Arial" w:cs="Arial" w:eastAsia="Arial" w:hAnsi="Arial"/>
+                <w:b w:val="1"/>
+                <w:i w:val="0"/>
+                <w:smallCaps w:val="0"/>
+                <w:strike w:val="0"/>
+                <w:color w:val="000000"/>
+                <w:sz w:val="22"/>
+                <w:szCs w:val="22"/>
+                <w:u w:val="none"/>
+                <w:shd w:fill="auto" w:val="clear"/>
+                <w:vertAlign w:val="baseline"/>
+                <w:rtl w:val="0"/>
+              </w:rPr>
+              <w:t xml:space="preserve">Equipe e Infraestrutura</w:t>
+            </w:r>
+          </w:hyperlink>
+          <w:r>
+            <w:rPr>
+              <w:rFonts w:ascii="Arial" w:cs="Arial" w:eastAsia="Arial" w:hAnsi="Arial"/>
+              <w:b w:val="1"/>
+              <w:i w:val="0"/>
+              <w:smallCaps w:val="0"/>
+              <w:strike w:val="0"/>
+              <w:color w:val="000000"/>
+              <w:sz w:val="22"/>
+              <w:szCs w:val="22"/>
+              <w:u w:val="none"/>
+              <w:shd w:fill="auto" w:val="clear"/>
+              <w:vertAlign w:val="baseline"/>
+              <w:rtl w:val="0"/>
+            </w:rPr>
+            <w:tab/>
+          </w:r>
+          <w:r>
+            <w:fldChar w:fldCharType="begin"/>
+            <w:instrText xml:space="preserve"> PAGEREF _heading=h.3znysh7 \h </w:instrText>
+            <w:fldChar w:fldCharType="separate"/>
+          </w:r>
+          <w:r>
+            <w:rPr>
+              <w:rFonts w:ascii="Arial" w:cs="Arial" w:eastAsia="Arial" w:hAnsi="Arial"/>
+              <w:b w:val="1"/>
+              <w:i w:val="0"/>
+              <w:smallCaps w:val="0"/>
+              <w:strike w:val="0"/>
+              <w:color w:val="000000"/>
+              <w:sz w:val="22"/>
+              <w:szCs w:val="22"/>
+              <w:u w:val="none"/>
+              <w:shd w:fill="auto" w:val="clear"/>
+              <w:vertAlign w:val="baseline"/>
+              <w:rtl w:val="0"/>
+            </w:rPr>
+            <w:t xml:space="preserve">4</w:t>
+          </w:r>
+          <w:r>
+            <w:fldChar w:fldCharType="end"/>
+          </w:r>
+          <w:r>
+            <w:rPr>
+              <w:rtl w:val="0"/>
+            </w:rPr>
+          </w:r>
+        </w:p>
+        <w:p>
+          <w:pPr>
+            <w:tabs>
+              <w:tab w:val="right" w:pos="9025.511811023624"/>
+            </w:tabs>
+            <w:spacing w:before="200" w:line="240" w:lineRule="auto"/>
+            <w:ind w:left="0" w:firstLine="0"/>
+            <w:rPr>
+              <w:rFonts w:ascii="Arial" w:cs="Arial" w:eastAsia="Arial" w:hAnsi="Arial"/>
+              <w:b w:val="1"/>
+              <w:i w:val="0"/>
+              <w:smallCaps w:val="0"/>
+              <w:strike w:val="0"/>
+              <w:color w:val="000000"/>
+              <w:sz w:val="22"/>
+              <w:szCs w:val="22"/>
+              <w:u w:val="none"/>
+              <w:shd w:fill="auto" w:val="clear"/>
+              <w:vertAlign w:val="baseline"/>
+            </w:rPr>
+          </w:pPr>
+          <w:hyperlink w:anchor="_heading=h.2et92p0">
+            <w:r>
+              <w:rPr>
+                <w:rFonts w:ascii="Arial" w:cs="Arial" w:eastAsia="Arial" w:hAnsi="Arial"/>
+                <w:b w:val="1"/>
+                <w:i w:val="0"/>
+                <w:smallCaps w:val="0"/>
+                <w:strike w:val="0"/>
+                <w:color w:val="000000"/>
+                <w:sz w:val="22"/>
+                <w:szCs w:val="22"/>
+                <w:u w:val="none"/>
+                <w:shd w:fill="auto" w:val="clear"/>
+                <w:vertAlign w:val="baseline"/>
+                <w:rtl w:val="0"/>
+              </w:rPr>
+              <w:t xml:space="preserve">Cronograma do Projeto</w:t>
+            </w:r>
+          </w:hyperlink>
+          <w:r>
+            <w:rPr>
+              <w:rFonts w:ascii="Arial" w:cs="Arial" w:eastAsia="Arial" w:hAnsi="Arial"/>
+              <w:b w:val="1"/>
+              <w:i w:val="0"/>
+              <w:smallCaps w:val="0"/>
+              <w:strike w:val="0"/>
+              <w:color w:val="000000"/>
+              <w:sz w:val="22"/>
+              <w:szCs w:val="22"/>
+              <w:u w:val="none"/>
+              <w:shd w:fill="auto" w:val="clear"/>
+              <w:vertAlign w:val="baseline"/>
+              <w:rtl w:val="0"/>
+            </w:rPr>
+            <w:tab/>
+          </w:r>
+          <w:r>
+            <w:fldChar w:fldCharType="begin"/>
+            <w:instrText xml:space="preserve"> PAGEREF _heading=h.2et92p0 \h </w:instrText>
+            <w:fldChar w:fldCharType="separate"/>
+          </w:r>
+          <w:r>
+            <w:rPr>
+              <w:rFonts w:ascii="Arial" w:cs="Arial" w:eastAsia="Arial" w:hAnsi="Arial"/>
+              <w:b w:val="1"/>
+              <w:i w:val="0"/>
+              <w:smallCaps w:val="0"/>
+              <w:strike w:val="0"/>
+              <w:color w:val="000000"/>
+              <w:sz w:val="22"/>
+              <w:szCs w:val="22"/>
+              <w:u w:val="none"/>
+              <w:shd w:fill="auto" w:val="clear"/>
+              <w:vertAlign w:val="baseline"/>
+              <w:rtl w:val="0"/>
+            </w:rPr>
+            <w:t xml:space="preserve">5</w:t>
+          </w:r>
+          <w:r>
+            <w:fldChar w:fldCharType="end"/>
+          </w:r>
+          <w:r>
+            <w:rPr>
+              <w:rtl w:val="0"/>
+            </w:rPr>
+          </w:r>
+        </w:p>
+        <w:p>
+          <w:pPr>
+            <w:tabs>
+              <w:tab w:val="right" w:pos="9025.511811023624"/>
+            </w:tabs>
+            <w:spacing w:before="200" w:line="240" w:lineRule="auto"/>
+            <w:ind w:left="0" w:firstLine="0"/>
+            <w:rPr>
+              <w:rFonts w:ascii="Arial" w:cs="Arial" w:eastAsia="Arial" w:hAnsi="Arial"/>
+              <w:b w:val="1"/>
+              <w:i w:val="0"/>
+              <w:smallCaps w:val="0"/>
+              <w:strike w:val="0"/>
+              <w:color w:val="000000"/>
+              <w:sz w:val="22"/>
+              <w:szCs w:val="22"/>
+              <w:u w:val="none"/>
+              <w:shd w:fill="auto" w:val="clear"/>
+              <w:vertAlign w:val="baseline"/>
+            </w:rPr>
+          </w:pPr>
+          <w:hyperlink w:anchor="_heading=h.tyjcwt">
+            <w:r>
+              <w:rPr>
+                <w:rFonts w:ascii="Arial" w:cs="Arial" w:eastAsia="Arial" w:hAnsi="Arial"/>
+                <w:b w:val="1"/>
+                <w:i w:val="0"/>
+                <w:smallCaps w:val="0"/>
+                <w:strike w:val="0"/>
+                <w:color w:val="000000"/>
+                <w:sz w:val="22"/>
+                <w:szCs w:val="22"/>
+                <w:u w:val="none"/>
+                <w:shd w:fill="auto" w:val="clear"/>
+                <w:vertAlign w:val="baseline"/>
+                <w:rtl w:val="0"/>
+              </w:rPr>
+              <w:t xml:space="preserve">Riscos</w:t>
+            </w:r>
+          </w:hyperlink>
+          <w:r>
+            <w:rPr>
+              <w:rFonts w:ascii="Arial" w:cs="Arial" w:eastAsia="Arial" w:hAnsi="Arial"/>
+              <w:b w:val="1"/>
+              <w:i w:val="0"/>
+              <w:smallCaps w:val="0"/>
+              <w:strike w:val="0"/>
+              <w:color w:val="000000"/>
+              <w:sz w:val="22"/>
+              <w:szCs w:val="22"/>
+              <w:u w:val="none"/>
+              <w:shd w:fill="auto" w:val="clear"/>
+              <w:vertAlign w:val="baseline"/>
+              <w:rtl w:val="0"/>
+            </w:rPr>
+            <w:tab/>
+          </w:r>
+          <w:r>
+            <w:fldChar w:fldCharType="begin"/>
+            <w:instrText xml:space="preserve"> PAGEREF _heading=h.tyjcwt \h </w:instrText>
+            <w:fldChar w:fldCharType="separate"/>
+          </w:r>
+          <w:r>
+            <w:rPr>
+              <w:rFonts w:ascii="Arial" w:cs="Arial" w:eastAsia="Arial" w:hAnsi="Arial"/>
+              <w:b w:val="1"/>
+              <w:i w:val="0"/>
+              <w:smallCaps w:val="0"/>
+              <w:strike w:val="0"/>
+              <w:color w:val="000000"/>
+              <w:sz w:val="22"/>
+              <w:szCs w:val="22"/>
+              <w:u w:val="none"/>
+              <w:shd w:fill="auto" w:val="clear"/>
+              <w:vertAlign w:val="baseline"/>
+              <w:rtl w:val="0"/>
+            </w:rPr>
+            <w:t xml:space="preserve">6</w:t>
+          </w:r>
+          <w:r>
+            <w:fldChar w:fldCharType="end"/>
+          </w:r>
+          <w:r>
+            <w:rPr>
+              <w:rtl w:val="0"/>
+            </w:rPr>
+          </w:r>
+        </w:p>
+        <w:p>
+          <w:pPr>
+            <w:tabs>
+              <w:tab w:val="right" w:pos="9025.511811023624"/>
+            </w:tabs>
+            <w:spacing w:before="200" w:line="240" w:lineRule="auto"/>
+            <w:ind w:left="0" w:firstLine="0"/>
+            <w:rPr>
+              <w:rFonts w:ascii="Arial" w:cs="Arial" w:eastAsia="Arial" w:hAnsi="Arial"/>
+              <w:b w:val="1"/>
+              <w:i w:val="0"/>
+              <w:smallCaps w:val="0"/>
+              <w:strike w:val="0"/>
+              <w:color w:val="000000"/>
+              <w:sz w:val="22"/>
+              <w:szCs w:val="22"/>
+              <w:u w:val="none"/>
+              <w:shd w:fill="auto" w:val="clear"/>
+              <w:vertAlign w:val="baseline"/>
+            </w:rPr>
+          </w:pPr>
+          <w:hyperlink w:anchor="_heading=h.3dy6vkm">
+            <w:r>
+              <w:rPr>
+                <w:rFonts w:ascii="Arial" w:cs="Arial" w:eastAsia="Arial" w:hAnsi="Arial"/>
+                <w:b w:val="1"/>
+                <w:i w:val="0"/>
+                <w:smallCaps w:val="0"/>
+                <w:strike w:val="0"/>
+                <w:color w:val="000000"/>
+                <w:sz w:val="22"/>
+                <w:szCs w:val="22"/>
+                <w:u w:val="none"/>
+                <w:shd w:fill="auto" w:val="clear"/>
+                <w:vertAlign w:val="baseline"/>
+                <w:rtl w:val="0"/>
+              </w:rPr>
+              <w:t xml:space="preserve">Planejamento de Gerência de Dados</w:t>
+            </w:r>
+          </w:hyperlink>
+          <w:r>
+            <w:rPr>
+              <w:rFonts w:ascii="Arial" w:cs="Arial" w:eastAsia="Arial" w:hAnsi="Arial"/>
+              <w:b w:val="1"/>
+              <w:i w:val="0"/>
+              <w:smallCaps w:val="0"/>
+              <w:strike w:val="0"/>
+              <w:color w:val="000000"/>
+              <w:sz w:val="22"/>
+              <w:szCs w:val="22"/>
+              <w:u w:val="none"/>
+              <w:shd w:fill="auto" w:val="clear"/>
+              <w:vertAlign w:val="baseline"/>
+              <w:rtl w:val="0"/>
+            </w:rPr>
+            <w:tab/>
+          </w:r>
+          <w:r>
+            <w:fldChar w:fldCharType="begin"/>
+            <w:instrText xml:space="preserve"> PAGEREF _heading=h.3dy6vkm \h </w:instrText>
+            <w:fldChar w:fldCharType="separate"/>
+          </w:r>
+          <w:r>
+            <w:rPr>
+              <w:rFonts w:ascii="Arial" w:cs="Arial" w:eastAsia="Arial" w:hAnsi="Arial"/>
+              <w:b w:val="1"/>
+              <w:i w:val="0"/>
+              <w:smallCaps w:val="0"/>
+              <w:strike w:val="0"/>
+              <w:color w:val="000000"/>
+              <w:sz w:val="22"/>
+              <w:szCs w:val="22"/>
+              <w:u w:val="none"/>
+              <w:shd w:fill="auto" w:val="clear"/>
+              <w:vertAlign w:val="baseline"/>
+              <w:rtl w:val="0"/>
+            </w:rPr>
+            <w:t xml:space="preserve">6</w:t>
+          </w:r>
+          <w:r>
+            <w:fldChar w:fldCharType="end"/>
+          </w:r>
+          <w:r>
+            <w:rPr>
+              <w:rtl w:val="0"/>
+            </w:rPr>
+          </w:r>
+        </w:p>
+        <w:p>
+          <w:pPr>
+            <w:tabs>
+              <w:tab w:val="right" w:pos="9025.511811023624"/>
+            </w:tabs>
+            <w:spacing w:before="200" w:line="240" w:lineRule="auto"/>
+            <w:ind w:left="0" w:firstLine="0"/>
+            <w:rPr>
+              <w:rFonts w:ascii="Arial" w:cs="Arial" w:eastAsia="Arial" w:hAnsi="Arial"/>
+              <w:b w:val="1"/>
+              <w:i w:val="0"/>
+              <w:smallCaps w:val="0"/>
+              <w:strike w:val="0"/>
+              <w:color w:val="000000"/>
+              <w:sz w:val="22"/>
+              <w:szCs w:val="22"/>
+              <w:u w:val="none"/>
+              <w:shd w:fill="auto" w:val="clear"/>
+              <w:vertAlign w:val="baseline"/>
+            </w:rPr>
+          </w:pPr>
+          <w:hyperlink w:anchor="_heading=h.1t3h5sf">
+            <w:r>
+              <w:rPr>
+                <w:rFonts w:ascii="Arial" w:cs="Arial" w:eastAsia="Arial" w:hAnsi="Arial"/>
+                <w:b w:val="1"/>
+                <w:i w:val="0"/>
+                <w:smallCaps w:val="0"/>
+                <w:strike w:val="0"/>
+                <w:color w:val="000000"/>
+                <w:sz w:val="22"/>
+                <w:szCs w:val="22"/>
+                <w:u w:val="none"/>
+                <w:shd w:fill="auto" w:val="clear"/>
+                <w:vertAlign w:val="baseline"/>
+                <w:rtl w:val="0"/>
+              </w:rPr>
+              <w:t xml:space="preserve">Planejamento do Acompanhamento do Projeto</w:t>
+            </w:r>
+          </w:hyperlink>
+          <w:r>
+            <w:rPr>
+              <w:rFonts w:ascii="Arial" w:cs="Arial" w:eastAsia="Arial" w:hAnsi="Arial"/>
+              <w:b w:val="1"/>
+              <w:i w:val="0"/>
+              <w:smallCaps w:val="0"/>
+              <w:strike w:val="0"/>
+              <w:color w:val="000000"/>
+              <w:sz w:val="22"/>
+              <w:szCs w:val="22"/>
+              <w:u w:val="none"/>
+              <w:shd w:fill="auto" w:val="clear"/>
+              <w:vertAlign w:val="baseline"/>
+              <w:rtl w:val="0"/>
+            </w:rPr>
+            <w:tab/>
+          </w:r>
+          <w:r>
+            <w:fldChar w:fldCharType="begin"/>
+            <w:instrText xml:space="preserve"> PAGEREF _heading=h.1t3h5sf \h </w:instrText>
+            <w:fldChar w:fldCharType="separate"/>
+          </w:r>
+          <w:r>
+            <w:rPr>
+              <w:rFonts w:ascii="Arial" w:cs="Arial" w:eastAsia="Arial" w:hAnsi="Arial"/>
+              <w:b w:val="1"/>
+              <w:i w:val="0"/>
+              <w:smallCaps w:val="0"/>
+              <w:strike w:val="0"/>
+              <w:color w:val="000000"/>
+              <w:sz w:val="22"/>
+              <w:szCs w:val="22"/>
+              <w:u w:val="none"/>
+              <w:shd w:fill="auto" w:val="clear"/>
+              <w:vertAlign w:val="baseline"/>
+              <w:rtl w:val="0"/>
+            </w:rPr>
+            <w:t xml:space="preserve">6</w:t>
+          </w:r>
+          <w:r>
+            <w:fldChar w:fldCharType="end"/>
+          </w:r>
+          <w:r>
+            <w:rPr>
+              <w:rtl w:val="0"/>
+            </w:rPr>
+          </w:r>
+        </w:p>
+        <w:p>
+          <w:pPr>
+            <w:tabs>
+              <w:tab w:val="right" w:pos="9025.511811023624"/>
+            </w:tabs>
+            <w:spacing w:before="200" w:line="240" w:lineRule="auto"/>
+            <w:ind w:left="0" w:firstLine="0"/>
+            <w:rPr>
+              <w:rFonts w:ascii="Arial" w:cs="Arial" w:eastAsia="Arial" w:hAnsi="Arial"/>
+              <w:b w:val="1"/>
+              <w:i w:val="0"/>
+              <w:smallCaps w:val="0"/>
+              <w:strike w:val="0"/>
+              <w:color w:val="000000"/>
+              <w:sz w:val="22"/>
+              <w:szCs w:val="22"/>
+              <w:u w:val="none"/>
+              <w:shd w:fill="auto" w:val="clear"/>
+              <w:vertAlign w:val="baseline"/>
+            </w:rPr>
+          </w:pPr>
+          <w:hyperlink w:anchor="_heading=h.4d34og8">
+            <w:r>
+              <w:rPr>
+                <w:rFonts w:ascii="Arial" w:cs="Arial" w:eastAsia="Arial" w:hAnsi="Arial"/>
+                <w:b w:val="1"/>
+                <w:i w:val="0"/>
+                <w:smallCaps w:val="0"/>
+                <w:strike w:val="0"/>
+                <w:color w:val="000000"/>
+                <w:sz w:val="22"/>
+                <w:szCs w:val="22"/>
+                <w:u w:val="none"/>
+                <w:shd w:fill="auto" w:val="clear"/>
+                <w:vertAlign w:val="baseline"/>
+                <w:rtl w:val="0"/>
+              </w:rPr>
+              <w:t xml:space="preserve">Planejamento da Comunicação</w:t>
+            </w:r>
+          </w:hyperlink>
+          <w:r>
+            <w:rPr>
+              <w:rFonts w:ascii="Arial" w:cs="Arial" w:eastAsia="Arial" w:hAnsi="Arial"/>
+              <w:b w:val="1"/>
+              <w:i w:val="0"/>
+              <w:smallCaps w:val="0"/>
+              <w:strike w:val="0"/>
+              <w:color w:val="000000"/>
+              <w:sz w:val="22"/>
+              <w:szCs w:val="22"/>
+              <w:u w:val="none"/>
+              <w:shd w:fill="auto" w:val="clear"/>
+              <w:vertAlign w:val="baseline"/>
+              <w:rtl w:val="0"/>
+            </w:rPr>
+            <w:tab/>
+          </w:r>
+          <w:r>
+            <w:fldChar w:fldCharType="begin"/>
+            <w:instrText xml:space="preserve"> PAGEREF _heading=h.4d34og8 \h </w:instrText>
+            <w:fldChar w:fldCharType="separate"/>
+          </w:r>
+          <w:r>
+            <w:rPr>
+              <w:rFonts w:ascii="Arial" w:cs="Arial" w:eastAsia="Arial" w:hAnsi="Arial"/>
+              <w:b w:val="1"/>
+              <w:i w:val="0"/>
+              <w:smallCaps w:val="0"/>
+              <w:strike w:val="0"/>
+              <w:color w:val="000000"/>
+              <w:sz w:val="22"/>
+              <w:szCs w:val="22"/>
+              <w:u w:val="none"/>
+              <w:shd w:fill="auto" w:val="clear"/>
+              <w:vertAlign w:val="baseline"/>
+              <w:rtl w:val="0"/>
+            </w:rPr>
+            <w:t xml:space="preserve">6</w:t>
+          </w:r>
+          <w:r>
+            <w:fldChar w:fldCharType="end"/>
+          </w:r>
+          <w:r>
+            <w:rPr>
+              <w:rtl w:val="0"/>
+            </w:rPr>
+          </w:r>
+        </w:p>
+        <w:p>
+          <w:pPr>
+            <w:tabs>
+              <w:tab w:val="right" w:pos="9025.511811023624"/>
+            </w:tabs>
+            <w:spacing w:before="200" w:line="240" w:lineRule="auto"/>
+            <w:ind w:left="0" w:firstLine="0"/>
+            <w:rPr>
+              <w:rFonts w:ascii="Arial" w:cs="Arial" w:eastAsia="Arial" w:hAnsi="Arial"/>
+              <w:b w:val="1"/>
+              <w:i w:val="0"/>
+              <w:smallCaps w:val="0"/>
+              <w:strike w:val="0"/>
+              <w:color w:val="000000"/>
+              <w:sz w:val="22"/>
+              <w:szCs w:val="22"/>
+              <w:u w:val="none"/>
+              <w:shd w:fill="auto" w:val="clear"/>
+              <w:vertAlign w:val="baseline"/>
+            </w:rPr>
+          </w:pPr>
+          <w:hyperlink w:anchor="_heading=h.2s8eyo1">
+            <w:r>
+              <w:rPr>
+                <w:rFonts w:ascii="Arial" w:cs="Arial" w:eastAsia="Arial" w:hAnsi="Arial"/>
+                <w:b w:val="1"/>
+                <w:i w:val="0"/>
+                <w:smallCaps w:val="0"/>
+                <w:strike w:val="0"/>
+                <w:color w:val="000000"/>
+                <w:sz w:val="22"/>
+                <w:szCs w:val="22"/>
+                <w:u w:val="none"/>
+                <w:shd w:fill="auto" w:val="clear"/>
+                <w:vertAlign w:val="baseline"/>
+                <w:rtl w:val="0"/>
+              </w:rPr>
+              <w:t xml:space="preserve">Ferramentas e Tecnologias de Desenvolvimento</w:t>
+            </w:r>
+          </w:hyperlink>
+          <w:r>
+            <w:rPr>
+              <w:rFonts w:ascii="Arial" w:cs="Arial" w:eastAsia="Arial" w:hAnsi="Arial"/>
+              <w:b w:val="1"/>
+              <w:i w:val="0"/>
+              <w:smallCaps w:val="0"/>
+              <w:strike w:val="0"/>
+              <w:color w:val="000000"/>
+              <w:sz w:val="22"/>
+              <w:szCs w:val="22"/>
+              <w:u w:val="none"/>
+              <w:shd w:fill="auto" w:val="clear"/>
+              <w:vertAlign w:val="baseline"/>
+              <w:rtl w:val="0"/>
+            </w:rPr>
+            <w:tab/>
+          </w:r>
+          <w:r>
+            <w:fldChar w:fldCharType="begin"/>
+            <w:instrText xml:space="preserve"> PAGEREF _heading=h.2s8eyo1 \h </w:instrText>
+            <w:fldChar w:fldCharType="separate"/>
+          </w:r>
+          <w:r>
+            <w:rPr>
+              <w:rFonts w:ascii="Arial" w:cs="Arial" w:eastAsia="Arial" w:hAnsi="Arial"/>
+              <w:b w:val="1"/>
+              <w:i w:val="0"/>
+              <w:smallCaps w:val="0"/>
+              <w:strike w:val="0"/>
+              <w:color w:val="000000"/>
+              <w:sz w:val="22"/>
+              <w:szCs w:val="22"/>
+              <w:u w:val="none"/>
+              <w:shd w:fill="auto" w:val="clear"/>
+              <w:vertAlign w:val="baseline"/>
+              <w:rtl w:val="0"/>
+            </w:rPr>
+            <w:t xml:space="preserve">7</w:t>
+          </w:r>
+          <w:r>
+            <w:fldChar w:fldCharType="end"/>
+          </w:r>
+          <w:r>
+            <w:rPr>
+              <w:rtl w:val="0"/>
+            </w:rPr>
+          </w:r>
+        </w:p>
+        <w:p>
+          <w:pPr>
+            <w:tabs>
+              <w:tab w:val="right" w:pos="9025.511811023624"/>
+            </w:tabs>
+            <w:spacing w:before="60" w:line="240" w:lineRule="auto"/>
+            <w:ind w:left="360" w:firstLine="0"/>
+            <w:rPr/>
+          </w:pPr>
+          <w:hyperlink w:anchor="_heading=h.mwnq9knnnr2y">
+            <w:r>
+              <w:rPr>
+                <w:rtl w:val="0"/>
+              </w:rPr>
+              <w:t xml:space="preserve">Preparação do ambiente de desenvolvimento</w:t>
+            </w:r>
+          </w:hyperlink>
+          <w:r>
+            <w:rPr>
+              <w:rtl w:val="0"/>
+            </w:rPr>
+            <w:tab/>
+          </w:r>
+          <w:r>
+            <w:fldChar w:fldCharType="begin"/>
+            <w:instrText xml:space="preserve"> PAGEREF _heading=h.mwnq9knnnr2y \h </w:instrText>
+            <w:fldChar w:fldCharType="separate"/>
+          </w:r>
+          <w:r>
+            <w:rPr>
+              <w:rtl w:val="0"/>
+            </w:rPr>
+            <w:t xml:space="preserve">7</w:t>
+          </w:r>
+          <w:r>
+            <w:fldChar w:fldCharType="end"/>
+          </w:r>
+          <w:r>
+            <w:rPr>
+              <w:rtl w:val="0"/>
+            </w:rPr>
+          </w:r>
+        </w:p>
+        <w:p>
+          <w:pPr>
+            <w:tabs>
+              <w:tab w:val="right" w:pos="9025.511811023624"/>
+            </w:tabs>
+            <w:spacing w:before="200" w:line="240" w:lineRule="auto"/>
+            <w:ind w:left="0" w:firstLine="0"/>
+            <w:rPr>
+              <w:rFonts w:ascii="Arial" w:cs="Arial" w:eastAsia="Arial" w:hAnsi="Arial"/>
+              <w:b w:val="1"/>
+              <w:i w:val="0"/>
+              <w:smallCaps w:val="0"/>
+              <w:strike w:val="0"/>
+              <w:color w:val="000000"/>
+              <w:sz w:val="22"/>
+              <w:szCs w:val="22"/>
+              <w:u w:val="none"/>
+              <w:shd w:fill="auto" w:val="clear"/>
+              <w:vertAlign w:val="baseline"/>
+            </w:rPr>
+          </w:pPr>
+          <w:hyperlink w:anchor="_heading=h.drs5qsjo305o">
+            <w:r>
+              <w:rPr>
+                <w:rFonts w:ascii="Arial" w:cs="Arial" w:eastAsia="Arial" w:hAnsi="Arial"/>
+                <w:b w:val="1"/>
+                <w:i w:val="0"/>
+                <w:smallCaps w:val="0"/>
+                <w:strike w:val="0"/>
+                <w:color w:val="000000"/>
+                <w:sz w:val="22"/>
+                <w:szCs w:val="22"/>
+                <w:u w:val="none"/>
+                <w:shd w:fill="auto" w:val="clear"/>
+                <w:vertAlign w:val="baseline"/>
+                <w:rtl w:val="0"/>
+              </w:rPr>
+              <w:t xml:space="preserve">Projeto de Interface e Interação</w:t>
+            </w:r>
+          </w:hyperlink>
+          <w:r>
+            <w:rPr>
+              <w:rFonts w:ascii="Arial" w:cs="Arial" w:eastAsia="Arial" w:hAnsi="Arial"/>
+              <w:b w:val="1"/>
+              <w:i w:val="0"/>
+              <w:smallCaps w:val="0"/>
+              <w:strike w:val="0"/>
+              <w:color w:val="000000"/>
+              <w:sz w:val="22"/>
+              <w:szCs w:val="22"/>
+              <w:u w:val="none"/>
+              <w:shd w:fill="auto" w:val="clear"/>
+              <w:vertAlign w:val="baseline"/>
+              <w:rtl w:val="0"/>
+            </w:rPr>
+            <w:tab/>
+          </w:r>
+          <w:r>
+            <w:fldChar w:fldCharType="begin"/>
+            <w:instrText xml:space="preserve"> PAGEREF _heading=h.drs5qsjo305o \h </w:instrText>
+            <w:fldChar w:fldCharType="separate"/>
+          </w:r>
+          <w:r>
+            <w:rPr>
+              <w:rFonts w:ascii="Arial" w:cs="Arial" w:eastAsia="Arial" w:hAnsi="Arial"/>
+              <w:b w:val="1"/>
+              <w:i w:val="0"/>
+              <w:smallCaps w:val="0"/>
+              <w:strike w:val="0"/>
+              <w:color w:val="000000"/>
+              <w:sz w:val="22"/>
+              <w:szCs w:val="22"/>
+              <w:u w:val="none"/>
+              <w:shd w:fill="auto" w:val="clear"/>
+              <w:vertAlign w:val="baseline"/>
+              <w:rtl w:val="0"/>
+            </w:rPr>
+            <w:t xml:space="preserve">7</w:t>
+          </w:r>
+          <w:r>
+            <w:fldChar w:fldCharType="end"/>
+          </w:r>
+          <w:r>
+            <w:rPr>
+              <w:rtl w:val="0"/>
+            </w:rPr>
+          </w:r>
+        </w:p>
+        <w:p>
+          <w:pPr>
+            <w:tabs>
+              <w:tab w:val="right" w:pos="9025.511811023624"/>
+            </w:tabs>
+            <w:spacing w:before="200" w:line="240" w:lineRule="auto"/>
+            <w:ind w:left="0" w:firstLine="0"/>
+            <w:rPr>
+              <w:rFonts w:ascii="Arial" w:cs="Arial" w:eastAsia="Arial" w:hAnsi="Arial"/>
+              <w:b w:val="1"/>
+              <w:i w:val="0"/>
+              <w:smallCaps w:val="0"/>
+              <w:strike w:val="0"/>
+              <w:color w:val="000000"/>
+              <w:sz w:val="22"/>
+              <w:szCs w:val="22"/>
+              <w:u w:val="none"/>
+              <w:shd w:fill="auto" w:val="clear"/>
+              <w:vertAlign w:val="baseline"/>
+            </w:rPr>
+          </w:pPr>
+          <w:hyperlink w:anchor="_heading=h.139e5u554nfz">
+            <w:r>
+              <w:rPr>
+                <w:rFonts w:ascii="Arial" w:cs="Arial" w:eastAsia="Arial" w:hAnsi="Arial"/>
+                <w:b w:val="1"/>
+                <w:i w:val="0"/>
+                <w:smallCaps w:val="0"/>
+                <w:strike w:val="0"/>
+                <w:color w:val="000000"/>
+                <w:sz w:val="22"/>
+                <w:szCs w:val="22"/>
+                <w:u w:val="none"/>
+                <w:shd w:fill="auto" w:val="clear"/>
+                <w:vertAlign w:val="baseline"/>
+                <w:rtl w:val="0"/>
+              </w:rPr>
+              <w:t xml:space="preserve">Arquitetura de Software</w:t>
+            </w:r>
+          </w:hyperlink>
+          <w:r>
+            <w:rPr>
+              <w:rFonts w:ascii="Arial" w:cs="Arial" w:eastAsia="Arial" w:hAnsi="Arial"/>
+              <w:b w:val="1"/>
+              <w:i w:val="0"/>
+              <w:smallCaps w:val="0"/>
+              <w:strike w:val="0"/>
+              <w:color w:val="000000"/>
+              <w:sz w:val="22"/>
+              <w:szCs w:val="22"/>
+              <w:u w:val="none"/>
+              <w:shd w:fill="auto" w:val="clear"/>
+              <w:vertAlign w:val="baseline"/>
+              <w:rtl w:val="0"/>
+            </w:rPr>
+            <w:tab/>
+          </w:r>
+          <w:r>
+            <w:fldChar w:fldCharType="begin"/>
+            <w:instrText xml:space="preserve"> PAGEREF _heading=h.139e5u554nfz \h </w:instrText>
+            <w:fldChar w:fldCharType="separate"/>
+          </w:r>
+          <w:r>
+            <w:rPr>
+              <w:rFonts w:ascii="Arial" w:cs="Arial" w:eastAsia="Arial" w:hAnsi="Arial"/>
+              <w:b w:val="1"/>
+              <w:i w:val="0"/>
+              <w:smallCaps w:val="0"/>
+              <w:strike w:val="0"/>
+              <w:color w:val="000000"/>
+              <w:sz w:val="22"/>
+              <w:szCs w:val="22"/>
+              <w:u w:val="none"/>
+              <w:shd w:fill="auto" w:val="clear"/>
+              <w:vertAlign w:val="baseline"/>
+              <w:rtl w:val="0"/>
+            </w:rPr>
+            <w:t xml:space="preserve">8</w:t>
+          </w:r>
+          <w:r>
+            <w:fldChar w:fldCharType="end"/>
+          </w:r>
+          <w:r>
+            <w:rPr>
+              <w:rtl w:val="0"/>
+            </w:rPr>
+          </w:r>
+        </w:p>
+        <w:p>
+          <w:pPr>
+            <w:tabs>
+              <w:tab w:val="right" w:pos="9025.511811023624"/>
+            </w:tabs>
+            <w:spacing w:before="200" w:line="240" w:lineRule="auto"/>
+            <w:ind w:left="0" w:firstLine="0"/>
+            <w:rPr>
+              <w:rFonts w:ascii="Arial" w:cs="Arial" w:eastAsia="Arial" w:hAnsi="Arial"/>
+              <w:b w:val="1"/>
+              <w:i w:val="0"/>
+              <w:smallCaps w:val="0"/>
+              <w:strike w:val="0"/>
+              <w:color w:val="000000"/>
+              <w:sz w:val="22"/>
+              <w:szCs w:val="22"/>
+              <w:u w:val="none"/>
+              <w:shd w:fill="auto" w:val="clear"/>
+              <w:vertAlign w:val="baseline"/>
+            </w:rPr>
+          </w:pPr>
+          <w:hyperlink w:anchor="_heading=h.se96qe7n4j2u">
+            <w:r>
+              <w:rPr>
+                <w:rFonts w:ascii="Arial" w:cs="Arial" w:eastAsia="Arial" w:hAnsi="Arial"/>
+                <w:b w:val="1"/>
+                <w:i w:val="0"/>
+                <w:smallCaps w:val="0"/>
+                <w:strike w:val="0"/>
+                <w:color w:val="000000"/>
+                <w:sz w:val="22"/>
+                <w:szCs w:val="22"/>
+                <w:u w:val="none"/>
+                <w:shd w:fill="auto" w:val="clear"/>
+                <w:vertAlign w:val="baseline"/>
+                <w:rtl w:val="0"/>
+              </w:rPr>
+              <w:t xml:space="preserve">Validação, Verificação &amp; Teste</w:t>
+            </w:r>
+          </w:hyperlink>
+          <w:r>
+            <w:rPr>
+              <w:rFonts w:ascii="Arial" w:cs="Arial" w:eastAsia="Arial" w:hAnsi="Arial"/>
+              <w:b w:val="1"/>
+              <w:i w:val="0"/>
+              <w:smallCaps w:val="0"/>
+              <w:strike w:val="0"/>
+              <w:color w:val="000000"/>
+              <w:sz w:val="22"/>
+              <w:szCs w:val="22"/>
+              <w:u w:val="none"/>
+              <w:shd w:fill="auto" w:val="clear"/>
+              <w:vertAlign w:val="baseline"/>
+              <w:rtl w:val="0"/>
+            </w:rPr>
+            <w:tab/>
+          </w:r>
+          <w:r>
+            <w:fldChar w:fldCharType="begin"/>
+            <w:instrText xml:space="preserve"> PAGEREF _heading=h.se96qe7n4j2u \h </w:instrText>
+            <w:fldChar w:fldCharType="separate"/>
+          </w:r>
+          <w:r>
+            <w:rPr>
+              <w:rFonts w:ascii="Arial" w:cs="Arial" w:eastAsia="Arial" w:hAnsi="Arial"/>
+              <w:b w:val="1"/>
+              <w:i w:val="0"/>
+              <w:smallCaps w:val="0"/>
+              <w:strike w:val="0"/>
+              <w:color w:val="000000"/>
+              <w:sz w:val="22"/>
+              <w:szCs w:val="22"/>
+              <w:u w:val="none"/>
+              <w:shd w:fill="auto" w:val="clear"/>
+              <w:vertAlign w:val="baseline"/>
+              <w:rtl w:val="0"/>
+            </w:rPr>
+            <w:t xml:space="preserve">8</w:t>
+          </w:r>
+          <w:r>
+            <w:fldChar w:fldCharType="end"/>
+          </w:r>
+          <w:r>
+            <w:rPr>
+              <w:rtl w:val="0"/>
+            </w:rPr>
+          </w:r>
+        </w:p>
+        <w:p>
+          <w:pPr>
+            <w:tabs>
+              <w:tab w:val="right" w:pos="9025.511811023624"/>
+            </w:tabs>
+            <w:spacing w:after="80" w:before="200" w:line="240" w:lineRule="auto"/>
+            <w:ind w:left="0" w:firstLine="0"/>
+            <w:rPr>
+              <w:rFonts w:ascii="Arial" w:cs="Arial" w:eastAsia="Arial" w:hAnsi="Arial"/>
+              <w:b w:val="1"/>
+              <w:i w:val="0"/>
+              <w:smallCaps w:val="0"/>
+              <w:strike w:val="0"/>
+              <w:color w:val="000000"/>
+              <w:sz w:val="22"/>
+              <w:szCs w:val="22"/>
+              <w:u w:val="none"/>
+              <w:shd w:fill="auto" w:val="clear"/>
+              <w:vertAlign w:val="baseline"/>
+            </w:rPr>
+          </w:pPr>
+          <w:hyperlink w:anchor="_heading=h.2o201d5fq276">
+            <w:r>
+              <w:rPr>
+                <w:rFonts w:ascii="Arial" w:cs="Arial" w:eastAsia="Arial" w:hAnsi="Arial"/>
+                <w:b w:val="1"/>
+                <w:i w:val="0"/>
+                <w:smallCaps w:val="0"/>
+                <w:strike w:val="0"/>
+                <w:color w:val="000000"/>
+                <w:sz w:val="22"/>
+                <w:szCs w:val="22"/>
+                <w:u w:val="none"/>
+                <w:shd w:fill="auto" w:val="clear"/>
+                <w:vertAlign w:val="baseline"/>
+                <w:rtl w:val="0"/>
+              </w:rPr>
+              <w:t xml:space="preserve">Análise de Viabilidade e Comprometimento</w:t>
+            </w:r>
+          </w:hyperlink>
+          <w:r>
+            <w:rPr>
+              <w:rFonts w:ascii="Arial" w:cs="Arial" w:eastAsia="Arial" w:hAnsi="Arial"/>
+              <w:b w:val="1"/>
+              <w:i w:val="0"/>
+              <w:smallCaps w:val="0"/>
+              <w:strike w:val="0"/>
+              <w:color w:val="000000"/>
+              <w:sz w:val="22"/>
+              <w:szCs w:val="22"/>
+              <w:u w:val="none"/>
+              <w:shd w:fill="auto" w:val="clear"/>
+              <w:vertAlign w:val="baseline"/>
+              <w:rtl w:val="0"/>
+            </w:rPr>
+            <w:tab/>
+          </w:r>
+          <w:r>
+            <w:fldChar w:fldCharType="begin"/>
+            <w:instrText xml:space="preserve"> PAGEREF _heading=h.2o201d5fq276 \h </w:instrText>
+            <w:fldChar w:fldCharType="separate"/>
+          </w:r>
+          <w:r>
+            <w:rPr>
+              <w:rFonts w:ascii="Arial" w:cs="Arial" w:eastAsia="Arial" w:hAnsi="Arial"/>
+              <w:b w:val="1"/>
+              <w:i w:val="0"/>
+              <w:smallCaps w:val="0"/>
+              <w:strike w:val="0"/>
+              <w:color w:val="000000"/>
+              <w:sz w:val="22"/>
+              <w:szCs w:val="22"/>
+              <w:u w:val="none"/>
+              <w:shd w:fill="auto" w:val="clear"/>
+              <w:vertAlign w:val="baseline"/>
+              <w:rtl w:val="0"/>
+            </w:rPr>
+            <w:t xml:space="preserve">8</w:t>
+          </w:r>
+          <w:r>
+            <w:fldChar w:fldCharType="end"/>
+          </w:r>
+          <w:r>
+            <w:rPr>
+              <w:rtl w:val="0"/>
+            </w:rPr>
+          </w:r>
+          <w:r>
+            <w:fldChar w:fldCharType="end"/>
+          </w:r>
+        </w:p>
+      </w:sdtContent>
+    </w:sdt>
+    <w:p>
+      <w:pPr>
+        <w:rPr>
+          <w:b w:val="1"/>
+          <w:sz w:val="28"/>
+          <w:szCs w:val="28"/>
+        </w:rPr>
+      </w:pPr>
+      <w:r>
+        <w:rPr>
+          <w:rtl w:val="0"/>
+        </w:rPr>
+      </w:r>
+    </w:p>
+    <w:p>
+      <w:pPr>
+        <w:keepNext w:val="1"/>
+        <w:keepLines w:val="1"/>
+        <w:pBdr>
+          <w:top w:color="000000" w:space="0" w:sz="0" w:val="none"/>
+          <w:left w:color="000000" w:space="0" w:sz="0" w:val="none"/>
+          <w:bottom w:color="000000" w:space="0" w:sz="0" w:val="none"/>
+          <w:right w:color="000000" w:space="0" w:sz="0" w:val="none"/>
+        </w:pBdr>
+        <w:spacing w:before="480" w:lineRule="auto"/>
+        <w:ind w:left="432"/>
+        <w:rPr>
+          <w:b w:val="1"/>
+          <w:sz w:val="28"/>
+          <w:szCs w:val="28"/>
+        </w:rPr>
+      </w:pPr>
+      <w:r>
+        <w:rPr>
+          <w:rtl w:val="0"/>
+        </w:rPr>
+      </w:r>
+    </w:p>
+    <w:p>
+      <w:pPr>
+        <w:keepNext w:val="1"/>
+        <w:keepLines w:val="1"/>
+        <w:pBdr>
+          <w:top w:color="000000" w:space="0" w:sz="0" w:val="none"/>
+          <w:left w:color="000000" w:space="0" w:sz="0" w:val="none"/>
+          <w:bottom w:color="000000" w:space="0" w:sz="0" w:val="none"/>
+          <w:right w:color="000000" w:space="0" w:sz="0" w:val="none"/>
+        </w:pBdr>
+        <w:spacing w:before="480" w:lineRule="auto"/>
+        <w:ind w:left="432"/>
+        <w:rPr>
+          <w:b w:val="1"/>
+          <w:sz w:val="28"/>
+          <w:szCs w:val="28"/>
+        </w:rPr>
+      </w:pPr>
+      <w:r>
+        <w:br w:type="page"/>
+      </w:r>
       <w:r>
         <w:rPr>
           <w:rtl w:val="0"/>
@@ -149,27 +3131,24 @@
     </w:p>
     <w:p>
       <w:pPr>
+        <w:pStyle w:val="Heading3"/>
         <w:widowControl w:val="0"/>
         <w:numPr>
           <w:ilvl w:val="1"/>
           <w:numId w:val="2"/>
         </w:numPr>
         <w:spacing w:line="240" w:lineRule="auto"/>
-        <w:ind w:left="1440" w:right="0" w:hanging="360"/>
+        <w:ind w:left="1440" w:hanging="360"/>
         <w:jc w:val="both"/>
         <w:rPr/>
       </w:pPr>
-      <w:r>
-        <w:rPr>
-          <w:b w:val="1"/>
+      <w:bookmarkStart w:colFirst="0" w:colLast="0" w:name="_heading=h.g5e75y5uckg" w:id="3"/>
+      <w:bookmarkEnd w:id="3"/>
+      <w:r>
+        <w:rPr>
           <w:rtl w:val="0"/>
         </w:rPr>
         <w:t xml:space="preserve">Escopo do Produto</w:t>
-      </w:r>
-      <w:r>
-        <w:rPr>
-          <w:rtl w:val="0"/>
-        </w:rPr>
       </w:r>
     </w:p>
     <w:p>
@@ -216,7 +3195,7 @@
     </w:p>
     <w:tbl>
       <w:tblPr>
-        <w:tblStyle w:val="Table1"/>
+        <w:tblStyle w:val="Table2"/>
         <w:tblW w:w="9012.0" w:type="dxa"/>
         <w:jc w:val="left"/>
         <w:tblInd w:w="-128.99999999999994" w:type="dxa"/>
@@ -480,7 +3459,7 @@
                 <w:color w:val="0000ff"/>
                 <w:rtl w:val="0"/>
               </w:rPr>
-              <w:t xml:space="preserve">&lt;inserir link para o Backlog do Sprint&gt;</w:t>
+              <w:t xml:space="preserve">&lt;inserir link para o Backlog das Sprints &gt;</w:t>
             </w:r>
           </w:p>
         </w:tc>
@@ -581,27 +3560,24 @@
     </w:p>
     <w:p>
       <w:pPr>
+        <w:pStyle w:val="Heading3"/>
         <w:widowControl w:val="0"/>
         <w:numPr>
           <w:ilvl w:val="1"/>
           <w:numId w:val="2"/>
         </w:numPr>
         <w:spacing w:line="240" w:lineRule="auto"/>
-        <w:ind w:left="1440" w:right="0" w:hanging="360"/>
+        <w:ind w:left="1440" w:hanging="360"/>
         <w:jc w:val="both"/>
         <w:rPr/>
       </w:pPr>
-      <w:r>
-        <w:rPr>
-          <w:b w:val="1"/>
+      <w:bookmarkStart w:colFirst="0" w:colLast="0" w:name="_heading=h.609osfwwv20t" w:id="4"/>
+      <w:bookmarkEnd w:id="4"/>
+      <w:r>
+        <w:rPr>
           <w:rtl w:val="0"/>
         </w:rPr>
         <w:t xml:space="preserve">Restrições e Premissas do Projeto</w:t>
-      </w:r>
-      <w:r>
-        <w:rPr>
-          <w:rtl w:val="0"/>
-        </w:rPr>
       </w:r>
     </w:p>
     <w:p>
@@ -646,7 +3622,7 @@
     </w:p>
     <w:tbl>
       <w:tblPr>
-        <w:tblStyle w:val="Table2"/>
+        <w:tblStyle w:val="Table3"/>
         <w:tblW w:w="9000.0" w:type="dxa"/>
         <w:jc w:val="left"/>
         <w:tblInd w:w="-117.0" w:type="dxa"/>
@@ -796,7 +3772,7 @@
                 <w:color w:val="0000ff"/>
                 <w:rtl w:val="0"/>
               </w:rPr>
-              <w:t xml:space="preserve">&lt;Descrever aqui a premissa ou restrição. Usar uma linha para cada premissa e/ou restrição do projeto.&gt;</w:t>
+              <w:t xml:space="preserve">&lt;Descrever aqui a restrição ou premissa. Usar uma linha para cada restrição e/ou premissa do projeto.&gt;</w:t>
             </w:r>
           </w:p>
         </w:tc>
@@ -834,8 +3810,8 @@
         <w:jc w:val="both"/>
         <w:rPr/>
       </w:pPr>
-      <w:bookmarkStart w:colFirst="0" w:colLast="0" w:name="_heading=h.3znysh7" w:id="3"/>
-      <w:bookmarkEnd w:id="3"/>
+      <w:bookmarkStart w:colFirst="0" w:colLast="0" w:name="_heading=h.3znysh7" w:id="5"/>
+      <w:bookmarkEnd w:id="5"/>
       <w:r>
         <w:rPr>
           <w:b w:val="1"/>
@@ -876,7 +3852,7 @@
     </w:p>
     <w:tbl>
       <w:tblPr>
-        <w:tblStyle w:val="Table3"/>
+        <w:tblStyle w:val="Table4"/>
         <w:tblW w:w="9028.999999999998" w:type="dxa"/>
         <w:jc w:val="left"/>
         <w:tblInd w:w="-117.0" w:type="dxa"/>
@@ -1485,7 +4461,7 @@
     </w:p>
     <w:tbl>
       <w:tblPr>
-        <w:tblStyle w:val="Table4"/>
+        <w:tblStyle w:val="Table5"/>
         <w:tblW w:w="9029.0" w:type="dxa"/>
         <w:jc w:val="left"/>
         <w:tblInd w:w="-117.0" w:type="dxa"/>
@@ -1898,8 +4874,8 @@
         <w:jc w:val="both"/>
         <w:rPr/>
       </w:pPr>
-      <w:bookmarkStart w:colFirst="0" w:colLast="0" w:name="_heading=h.2et92p0" w:id="4"/>
-      <w:bookmarkEnd w:id="4"/>
+      <w:bookmarkStart w:colFirst="0" w:colLast="0" w:name="_heading=h.2et92p0" w:id="6"/>
+      <w:bookmarkEnd w:id="6"/>
       <w:r>
         <w:rPr>
           <w:b w:val="1"/>
@@ -1932,7 +4908,7 @@
         <w:rPr>
           <w:rtl w:val="0"/>
         </w:rPr>
-        <w:t xml:space="preserve">O cronograma deste projeto é definido pelo Quadro de Tarefas do Projeto, que pode ser acessado em </w:t>
+        <w:t xml:space="preserve">O cronograma deste projeto é definido pelo Quadro de Tarefas do Projeto (por sprint), que pode ser acessado em </w:t>
       </w:r>
       <w:r>
         <w:rPr>
@@ -2026,7 +5002,7 @@
         <w:rPr>
           <w:rtl w:val="0"/>
         </w:rPr>
-        <w:t xml:space="preserve">Além disso, os marcos deste projeto são definidos na Tabela 5. A princípio, cada fim de Sprint é um marco do projeto.</w:t>
+        <w:t xml:space="preserve">Além disso, os marcos deste projeto são definidos na Tabela 5. A princíp io, cada fim de Sprint é um marco do projeto.</w:t>
       </w:r>
     </w:p>
     <w:p>
@@ -2044,7 +5020,7 @@
     </w:p>
     <w:tbl>
       <w:tblPr>
-        <w:tblStyle w:val="Table5"/>
+        <w:tblStyle w:val="Table6"/>
         <w:tblW w:w="9000.0" w:type="dxa"/>
         <w:jc w:val="left"/>
         <w:tblInd w:w="-117.0" w:type="dxa"/>
@@ -2230,8 +5206,8 @@
         <w:jc w:val="both"/>
         <w:rPr/>
       </w:pPr>
-      <w:bookmarkStart w:colFirst="0" w:colLast="0" w:name="_heading=h.tyjcwt" w:id="5"/>
-      <w:bookmarkEnd w:id="5"/>
+      <w:bookmarkStart w:colFirst="0" w:colLast="0" w:name="_heading=h.tyjcwt" w:id="7"/>
+      <w:bookmarkEnd w:id="7"/>
       <w:r>
         <w:rPr>
           <w:b w:val="1"/>
@@ -2326,8 +5302,8 @@
           <w:szCs w:val="32"/>
         </w:rPr>
       </w:pPr>
-      <w:bookmarkStart w:colFirst="0" w:colLast="0" w:name="_heading=h.3dy6vkm" w:id="6"/>
-      <w:bookmarkEnd w:id="6"/>
+      <w:bookmarkStart w:colFirst="0" w:colLast="0" w:name="_heading=h.3dy6vkm" w:id="8"/>
+      <w:bookmarkEnd w:id="8"/>
       <w:r>
         <w:rPr>
           <w:b w:val="1"/>
@@ -2411,8 +5387,8 @@
         <w:jc w:val="both"/>
         <w:rPr/>
       </w:pPr>
-      <w:bookmarkStart w:colFirst="0" w:colLast="0" w:name="_heading=h.1t3h5sf" w:id="7"/>
-      <w:bookmarkEnd w:id="7"/>
+      <w:bookmarkStart w:colFirst="0" w:colLast="0" w:name="_heading=h.1t3h5sf" w:id="9"/>
+      <w:bookmarkEnd w:id="9"/>
       <w:r>
         <w:rPr>
           <w:b w:val="1"/>
@@ -2570,8 +5546,8 @@
         <w:jc w:val="both"/>
         <w:rPr/>
       </w:pPr>
-      <w:bookmarkStart w:colFirst="0" w:colLast="0" w:name="_heading=h.4d34og8" w:id="8"/>
-      <w:bookmarkEnd w:id="8"/>
+      <w:bookmarkStart w:colFirst="0" w:colLast="0" w:name="_heading=h.4d34og8" w:id="10"/>
+      <w:bookmarkEnd w:id="10"/>
       <w:r>
         <w:rPr>
           <w:b w:val="1"/>
@@ -2610,7 +5586,7 @@
     </w:p>
     <w:tbl>
       <w:tblPr>
-        <w:tblStyle w:val="Table6"/>
+        <w:tblStyle w:val="Table7"/>
         <w:tblW w:w="9028.999999999998" w:type="dxa"/>
         <w:jc w:val="left"/>
         <w:tblInd w:w="-117.0" w:type="dxa"/>
@@ -2926,8 +5902,8 @@
           <w:color w:val="000001"/>
         </w:rPr>
       </w:pPr>
-      <w:bookmarkStart w:colFirst="0" w:colLast="0" w:name="_heading=h.2s8eyo1" w:id="9"/>
-      <w:bookmarkEnd w:id="9"/>
+      <w:bookmarkStart w:colFirst="0" w:colLast="0" w:name="_heading=h.2s8eyo1" w:id="11"/>
+      <w:bookmarkEnd w:id="11"/>
       <w:r>
         <w:rPr>
           <w:b w:val="1"/>
@@ -2966,7 +5942,7 @@
     </w:p>
     <w:tbl>
       <w:tblPr>
-        <w:tblStyle w:val="Table7"/>
+        <w:tblStyle w:val="Table8"/>
         <w:tblW w:w="9232.511811023624" w:type="dxa"/>
         <w:jc w:val="left"/>
         <w:tblInd w:w="-117.0" w:type="dxa"/>
@@ -3337,35 +6313,39 @@
     </w:p>
     <w:p>
       <w:pPr>
-        <w:spacing w:line="276" w:lineRule="auto"/>
-        <w:ind w:left="0" w:firstLine="0"/>
+        <w:widowControl w:val="0"/>
+        <w:spacing w:line="240" w:lineRule="auto"/>
+        <w:jc w:val="center"/>
+        <w:rPr>
+          <w:b w:val="1"/>
+          <w:sz w:val="18"/>
+          <w:szCs w:val="18"/>
+        </w:rPr>
+      </w:pPr>
+      <w:r>
+        <w:rPr>
+          <w:rtl w:val="0"/>
+        </w:rPr>
+      </w:r>
+    </w:p>
+    <w:p>
+      <w:pPr>
+        <w:pStyle w:val="Heading3"/>
+        <w:widowControl w:val="0"/>
+        <w:numPr>
+          <w:ilvl w:val="1"/>
+          <w:numId w:val="2"/>
+        </w:numPr>
+        <w:ind w:left="1440" w:hanging="360"/>
         <w:jc w:val="both"/>
-        <w:rPr/>
-      </w:pPr>
-      <w:r>
-        <w:rPr>
-          <w:rtl w:val="0"/>
-        </w:rPr>
-      </w:r>
-    </w:p>
-    <w:p>
-      <w:pPr>
-        <w:pStyle w:val="Heading3"/>
-        <w:jc w:val="both"/>
-        <w:rPr>
-          <w:b w:val="1"/>
-          <w:color w:val="000001"/>
-        </w:rPr>
-      </w:pPr>
-      <w:bookmarkStart w:colFirst="0" w:colLast="0" w:name="_heading=h.uulpuupuseek" w:id="10"/>
-      <w:bookmarkEnd w:id="10"/>
-      <w:r>
-        <w:rPr>
-          <w:b w:val="1"/>
-          <w:color w:val="000001"/>
-          <w:rtl w:val="0"/>
-        </w:rPr>
-        <w:t xml:space="preserve">9.1.  Preparação do ambiente de desenvolvimento</w:t>
+      </w:pPr>
+      <w:bookmarkStart w:colFirst="0" w:colLast="0" w:name="_heading=h.mwnq9knnnr2y" w:id="12"/>
+      <w:bookmarkEnd w:id="12"/>
+      <w:r>
+        <w:rPr>
+          <w:rtl w:val="0"/>
+        </w:rPr>
+        <w:t xml:space="preserve">Preparação do ambiente de desenvolvimento</w:t>
       </w:r>
       <w:r>
         <w:rPr>
@@ -3430,8 +6410,8 @@
           <w:color w:val="000001"/>
         </w:rPr>
       </w:pPr>
-      <w:bookmarkStart w:colFirst="0" w:colLast="0" w:name="_heading=h.drs5qsjo305o" w:id="11"/>
-      <w:bookmarkEnd w:id="11"/>
+      <w:bookmarkStart w:colFirst="0" w:colLast="0" w:name="_heading=h.drs5qsjo305o" w:id="13"/>
+      <w:bookmarkEnd w:id="13"/>
       <w:r>
         <w:rPr>
           <w:b w:val="1"/>
@@ -3489,8 +6469,8 @@
           <w:szCs w:val="32"/>
         </w:rPr>
       </w:pPr>
-      <w:bookmarkStart w:colFirst="0" w:colLast="0" w:name="_heading=h.139e5u554nfz" w:id="12"/>
-      <w:bookmarkEnd w:id="12"/>
+      <w:bookmarkStart w:colFirst="0" w:colLast="0" w:name="_heading=h.139e5u554nfz" w:id="14"/>
+      <w:bookmarkEnd w:id="14"/>
       <w:r>
         <w:rPr>
           <w:b w:val="1"/>
@@ -3541,8 +6521,8 @@
           <w:color w:val="000001"/>
         </w:rPr>
       </w:pPr>
-      <w:bookmarkStart w:colFirst="0" w:colLast="0" w:name="_heading=h.se96qe7n4j2u" w:id="13"/>
-      <w:bookmarkEnd w:id="13"/>
+      <w:bookmarkStart w:colFirst="0" w:colLast="0" w:name="_heading=h.se96qe7n4j2u" w:id="15"/>
+      <w:bookmarkEnd w:id="15"/>
       <w:r>
         <w:rPr>
           <w:b w:val="1"/>
@@ -3598,8 +6578,8 @@
         <w:jc w:val="both"/>
         <w:rPr/>
       </w:pPr>
-      <w:bookmarkStart w:colFirst="0" w:colLast="0" w:name="_heading=h.2o201d5fq276" w:id="14"/>
-      <w:bookmarkEnd w:id="14"/>
+      <w:bookmarkStart w:colFirst="0" w:colLast="0" w:name="_heading=h.2o201d5fq276" w:id="16"/>
+      <w:bookmarkEnd w:id="16"/>
       <w:r>
         <w:rPr>
           <w:b w:val="1"/>
@@ -3649,7 +6629,7 @@
     </w:p>
     <w:tbl>
       <w:tblPr>
-        <w:tblStyle w:val="Table8"/>
+        <w:tblStyle w:val="Table9"/>
         <w:tblW w:w="9000.0" w:type="dxa"/>
         <w:jc w:val="left"/>
         <w:tblInd w:w="-117.0" w:type="dxa"/>
@@ -4184,12 +7164,123 @@
       </w:r>
     </w:p>
     <w:sectPr>
+      <w:headerReference r:id="rId7" w:type="default"/>
       <w:pgSz w:h="16838" w:w="11906" w:orient="portrait"/>
-      <w:pgMar w:bottom="1440" w:top="1440" w:left="1440" w:right="1440" w:header="0" w:footer="0"/>
+      <w:pgMar w:bottom="1440" w:top="2976.377952755906" w:left="1440" w:right="1440" w:header="566.9291338582677" w:footer="0"/>
       <w:pgNumType w:start="1"/>
     </w:sectPr>
   </w:body>
 </w:document>
+</file>
+
+<file path=word/header1.xml><?xml version="1.0" encoding="utf-8"?>
+<w:hdr xmlns:mc="http://schemas.openxmlformats.org/markup-compatibility/2006" xmlns:o="urn:schemas-microsoft-com:office:office" xmlns:r="http://schemas.openxmlformats.org/officeDocument/2006/relationships" xmlns:m="http://schemas.openxmlformats.org/officeDocument/2006/math" xmlns:v="urn:schemas-microsoft-com:vml" xmlns:wp="http://schemas.openxmlformats.org/drawingml/2006/wordprocessingDrawing" xmlns:w10="urn:schemas-microsoft-com:office:word" xmlns:w="http://schemas.openxmlformats.org/wordprocessingml/2006/main" xmlns:wne="http://schemas.microsoft.com/office/word/2006/wordml" xmlns:sl="http://schemas.openxmlformats.org/schemaLibrary/2006/main" xmlns:a="http://schemas.openxmlformats.org/drawingml/2006/main" xmlns:pic="http://schemas.openxmlformats.org/drawingml/2006/picture" xmlns:c="http://schemas.openxmlformats.org/drawingml/2006/chart" xmlns:lc="http://schemas.openxmlformats.org/drawingml/2006/lockedCanvas" xmlns:dgm="http://schemas.openxmlformats.org/drawingml/2006/diagram" xmlns:wps="http://schemas.microsoft.com/office/word/2010/wordprocessingShape" xmlns:wpg="http://schemas.microsoft.com/office/word/2010/wordprocessingGroup" xmlns:w14="http://schemas.microsoft.com/office/word/2010/wordml" xmlns:w15="http://schemas.microsoft.com/office/word/2012/wordml">
+  <w:p>
+    <w:pPr>
+      <w:tabs>
+        <w:tab w:val="center" w:pos="4252"/>
+        <w:tab w:val="right" w:pos="8504"/>
+      </w:tabs>
+      <w:spacing w:line="240" w:lineRule="auto"/>
+      <w:rPr>
+        <w:rFonts w:ascii="Calibri" w:cs="Calibri" w:eastAsia="Calibri" w:hAnsi="Calibri"/>
+        <w:sz w:val="24"/>
+        <w:szCs w:val="24"/>
+      </w:rPr>
+    </w:pPr>
+    <w:r>
+      <w:rPr>
+        <w:rFonts w:ascii="Calibri" w:cs="Calibri" w:eastAsia="Calibri" w:hAnsi="Calibri"/>
+        <w:sz w:val="24"/>
+        <w:szCs w:val="24"/>
+      </w:rPr>
+      <w:drawing>
+        <wp:inline distB="114300" distT="114300" distL="114300" distR="114300">
+          <wp:extent cx="5396230" cy="932239"/>
+          <wp:effectExtent b="0" l="0" r="0" t="0"/>
+          <wp:docPr descr="UFMS-timbre_2015.png" id="1" name="image1.png"/>
+          <a:graphic>
+            <a:graphicData uri="http://schemas.openxmlformats.org/drawingml/2006/picture">
+              <pic:pic>
+                <pic:nvPicPr>
+                  <pic:cNvPr descr="UFMS-timbre_2015.png" id="0" name="image1.png"/>
+                  <pic:cNvPicPr preferRelativeResize="0"/>
+                </pic:nvPicPr>
+                <pic:blipFill>
+                  <a:blip r:embed="rId1"/>
+                  <a:srcRect b="0" l="0" r="0" t="0"/>
+                  <a:stretch>
+                    <a:fillRect/>
+                  </a:stretch>
+                </pic:blipFill>
+                <pic:spPr>
+                  <a:xfrm>
+                    <a:off x="0" y="0"/>
+                    <a:ext cx="5396230" cy="932239"/>
+                  </a:xfrm>
+                  <a:prstGeom prst="rect"/>
+                  <a:ln/>
+                </pic:spPr>
+              </pic:pic>
+            </a:graphicData>
+          </a:graphic>
+        </wp:inline>
+      </w:drawing>
+    </w:r>
+    <w:r>
+      <w:rPr>
+        <w:rtl w:val="0"/>
+      </w:rPr>
+    </w:r>
+  </w:p>
+  <w:p>
+    <w:pPr>
+      <w:tabs>
+        <w:tab w:val="center" w:pos="4252"/>
+        <w:tab w:val="right" w:pos="8504"/>
+      </w:tabs>
+      <w:spacing w:line="240" w:lineRule="auto"/>
+      <w:jc w:val="center"/>
+      <w:rPr>
+        <w:b w:val="1"/>
+      </w:rPr>
+    </w:pPr>
+    <w:r>
+      <w:rPr>
+        <w:b w:val="1"/>
+        <w:rtl w:val="0"/>
+      </w:rPr>
+      <w:t xml:space="preserve">Faculdade de Computação</w:t>
+    </w:r>
+  </w:p>
+  <w:p>
+    <w:pPr>
+      <w:tabs>
+        <w:tab w:val="center" w:pos="4252"/>
+        <w:tab w:val="right" w:pos="8504"/>
+      </w:tabs>
+      <w:spacing w:line="240" w:lineRule="auto"/>
+      <w:jc w:val="center"/>
+      <w:rPr>
+        <w:rFonts w:ascii="Calibri" w:cs="Calibri" w:eastAsia="Calibri" w:hAnsi="Calibri"/>
+        <w:sz w:val="24"/>
+        <w:szCs w:val="24"/>
+      </w:rPr>
+    </w:pPr>
+    <w:r>
+      <w:rPr>
+        <w:b w:val="1"/>
+        <w:rtl w:val="0"/>
+      </w:rPr>
+      <w:t xml:space="preserve">Núcleo de Práticas em Engenharia de Software</w:t>
+    </w:r>
+    <w:r>
+      <w:rPr>
+        <w:rtl w:val="0"/>
+      </w:rPr>
+    </w:r>
+  </w:p>
+</w:hdr>
 </file>
 
 <file path=word/numbering.xml><?xml version="1.0" encoding="utf-8"?>
@@ -5112,10 +8203,10 @@
       <w:tblStyleRowBandSize w:val="1"/>
       <w:tblStyleColBandSize w:val="1"/>
       <w:tblCellMar>
-        <w:top w:w="100.0" w:type="dxa"/>
-        <w:left w:w="90.0" w:type="dxa"/>
-        <w:bottom w:w="100.0" w:type="dxa"/>
-        <w:right w:w="100.0" w:type="dxa"/>
+        <w:top w:w="0.0" w:type="dxa"/>
+        <w:left w:w="115.0" w:type="dxa"/>
+        <w:bottom w:w="0.0" w:type="dxa"/>
+        <w:right w:w="115.0" w:type="dxa"/>
       </w:tblCellMar>
     </w:tblPr>
   </w:style>
@@ -5198,6 +8289,19 @@
     </w:tblPr>
   </w:style>
   <w:style w:type="table" w:styleId="Table8">
+    <w:basedOn w:val="TableNormal"/>
+    <w:tblPr>
+      <w:tblStyleRowBandSize w:val="1"/>
+      <w:tblStyleColBandSize w:val="1"/>
+      <w:tblCellMar>
+        <w:top w:w="100.0" w:type="dxa"/>
+        <w:left w:w="90.0" w:type="dxa"/>
+        <w:bottom w:w="100.0" w:type="dxa"/>
+        <w:right w:w="100.0" w:type="dxa"/>
+      </w:tblCellMar>
+    </w:tblPr>
+  </w:style>
+  <w:style w:type="table" w:styleId="Table9">
     <w:basedOn w:val="TableNormal"/>
     <w:tblPr>
       <w:tblStyleRowBandSize w:val="1"/>
@@ -5535,7 +8639,7 @@
 
 <file path=customXML/item1.xml><?xml version="1.0" encoding="utf-8"?>
 <go:gDocsCustomXmlDataStorage xmlns:go="http://customooxmlschemas.google.com/" xmlns:r="http://schemas.openxmlformats.org/officeDocument/2006/relationships">
-  <go:docsCustomData xmlns:go="http://customooxmlschemas.google.com/" roundtripDataSignature="AMtx7miX0cKOhdpmfCn3wSw53jwpwWN/sQ==">AMUW2mW2PK+OHofJOqFYIlDL25lkQVIi5bEf/ryNZWA6HMi+o2q35WmBDWEKcJPHkV0j51xXJGTa77ZnV0a1M0i0Dd6Kr4MOiXbJ/CsnIZcucV6UovCQbeLhNqLQVD72JtVSyiGZh2v+wR0oL4xgDojaFwZNxbCKAHsP7UYMBuRckgQk64C+5mLBR+1doFfm5IsA7u2nPUFVOZOhP+j5PkyxH9Gqp6CIK0JZ0+VSILMSM3o+QgMuYsyWr7Un0LYFfXnN+7zAoUGIGN2W5LImOSivfIqtsnqgfb6xvzP9snia54GVEBHpMhyIwmo6WYR5rGm8ZJdbbq/E3D/KFyO3RWIG2FIh4EiOCRHvuf+SWXVCfAk4ouDlY6A=</go:docsCustomData>
+  <go:docsCustomData xmlns:go="http://customooxmlschemas.google.com/" roundtripDataSignature="AMtx7mijUW1X4sfnUI3zAkxU8OBWjL0M9w==">AMUW2mWDdIM6bVXuJnpTLadu96G50AvjYSdYdAiAwf5n+GPlB/sXlYQvQS1amECsrOb68gHq3PslNce4OhgWLgOuKnfHYsngiJFDTMOv9QQPEApTkRl46j1thgJYFJkIjLq7DNbXz0ZQ+P9Qxwm3zwoWncXZzHsMt0SOwWKinm9uLO1TN9tzAogXM1tO0qZPtWOQqq9vG6xdD+lpYXm8RQ7Hjxv1QPSIIWKqdgP3spE47eJDXzD28sUVSb24GSh8KdR0YYne2oaaJ/+fAKM1dYCrBFqL1u76xthjDFQ8iU3uUEVDvSfO8lJM3+2swjdvcI2eY2zTBZoQfKOFLFnvV8LuZ+4J0XVQEjcYysNqc1UkGVV0I7tPJSb1gt6HK0Kn95JTg/9bCBPMuVS5M8R6/oEKGy2E/M1yFg==</go:docsCustomData>
 </go:gDocsCustomXmlDataStorage>
 </file>
 

</xml_diff>